<commit_message>
first term questions day - 26 done
</commit_message>
<xml_diff>
--- a/1st Term 1-5 2082 GSASS/Class 3/c-3, 1st term 2082/Class 3 English II.docx
+++ b/1st Term 1-5 2082 GSASS/Class 3/c-3, 1st term 2082/Class 3 English II.docx
@@ -5,69 +5,1124 @@
     <w:p>
       <w:pPr>
         <w:spacing w:after="0" w:line="240" w:lineRule="auto"/>
-        <w:jc w:val="center"/>
-      </w:pPr>
-      <w:r>
-        <w:t>First Terminal Examination</w:t>
+        <w:rPr>
+          <w:rFonts w:ascii="Franklin Gothic Demi" w:hAnsi="Franklin Gothic Demi" w:cs="Times New Roman"/>
+          <w:b/>
+          <w:sz w:val="36"/>
+          <w:szCs w:val="36"/>
+        </w:rPr>
+      </w:pPr>
+      <w:bookmarkStart w:id="0" w:name="_Hlk138315100"/>
+      <w:r>
+        <w:rPr>
+          <w:rFonts w:ascii="Preeti" w:hAnsi="Preeti"/>
+          <w:b/>
+          <w:bCs/>
+          <w:noProof/>
+          <w:sz w:val="40"/>
+          <w:szCs w:val="40"/>
+        </w:rPr>
+        <mc:AlternateContent>
+          <mc:Choice Requires="wps">
+            <w:drawing>
+              <wp:anchor distT="45720" distB="45720" distL="114300" distR="114300" simplePos="0" relativeHeight="251661312" behindDoc="0" locked="0" layoutInCell="1" allowOverlap="1" wp14:anchorId="20E109A2" wp14:editId="743B5641">
+                <wp:simplePos x="0" y="0"/>
+                <wp:positionH relativeFrom="column">
+                  <wp:posOffset>5831637</wp:posOffset>
+                </wp:positionH>
+                <wp:positionV relativeFrom="paragraph">
+                  <wp:posOffset>-39993</wp:posOffset>
+                </wp:positionV>
+                <wp:extent cx="897147" cy="1404620"/>
+                <wp:effectExtent l="0" t="0" r="0" b="0"/>
+                <wp:wrapNone/>
+                <wp:docPr id="1" name="Text Box 2"/>
+                <wp:cNvGraphicFramePr>
+                  <a:graphicFrameLocks xmlns:a="http://schemas.openxmlformats.org/drawingml/2006/main"/>
+                </wp:cNvGraphicFramePr>
+                <a:graphic xmlns:a="http://schemas.openxmlformats.org/drawingml/2006/main">
+                  <a:graphicData uri="http://schemas.microsoft.com/office/word/2010/wordprocessingShape">
+                    <wps:wsp>
+                      <wps:cNvSpPr txBox="1">
+                        <a:spLocks noChangeArrowheads="1"/>
+                      </wps:cNvSpPr>
+                      <wps:spPr bwMode="auto">
+                        <a:xfrm>
+                          <a:off x="0" y="0"/>
+                          <a:ext cx="897147" cy="1404620"/>
+                        </a:xfrm>
+                        <a:prstGeom prst="rect">
+                          <a:avLst/>
+                        </a:prstGeom>
+                        <a:noFill/>
+                        <a:ln w="9525">
+                          <a:noFill/>
+                          <a:miter lim="800000"/>
+                          <a:headEnd/>
+                          <a:tailEnd/>
+                        </a:ln>
+                      </wps:spPr>
+                      <wps:txbx>
+                        <w:txbxContent>
+                          <w:p>
+                            <w:r>
+                              <w:rPr>
+                                <w:rFonts w:ascii="Times New Roman" w:hAnsi="Times New Roman" w:cs="Times New Roman"/>
+                                <w:b/>
+                                <w:bCs/>
+                                <w:sz w:val="32"/>
+                                <w:szCs w:val="32"/>
+                              </w:rPr>
+                              <w:t>D-</w:t>
+                            </w:r>
+                            <w:r>
+                              <w:rPr>
+                                <w:rFonts w:ascii="Times New Roman" w:hAnsi="Times New Roman" w:cs="Times New Roman"/>
+                                <w:b/>
+                                <w:bCs/>
+                                <w:sz w:val="32"/>
+                                <w:szCs w:val="32"/>
+                              </w:rPr>
+                              <w:t>2</w:t>
+                            </w:r>
+                            <w:r>
+                              <w:rPr>
+                                <w:rFonts w:ascii="Times New Roman" w:hAnsi="Times New Roman" w:cs="Times New Roman"/>
+                                <w:b/>
+                                <w:bCs/>
+                                <w:sz w:val="32"/>
+                                <w:szCs w:val="32"/>
+                              </w:rPr>
+                              <w:t>6</w:t>
+                            </w:r>
+                          </w:p>
+                        </w:txbxContent>
+                      </wps:txbx>
+                      <wps:bodyPr rot="0" vert="horz" wrap="square" lIns="91440" tIns="45720" rIns="91440" bIns="45720" anchor="t" anchorCtr="0">
+                        <a:spAutoFit/>
+                      </wps:bodyPr>
+                    </wps:wsp>
+                  </a:graphicData>
+                </a:graphic>
+                <wp14:sizeRelH relativeFrom="margin">
+                  <wp14:pctWidth>0</wp14:pctWidth>
+                </wp14:sizeRelH>
+                <wp14:sizeRelV relativeFrom="margin">
+                  <wp14:pctHeight>20000</wp14:pctHeight>
+                </wp14:sizeRelV>
+              </wp:anchor>
+            </w:drawing>
+          </mc:Choice>
+          <mc:Fallback>
+            <w:pict>
+              <v:shapetype w14:anchorId="20E109A2" id="_x0000_t202" coordsize="21600,21600" o:spt="202" path="m,l,21600r21600,l21600,xe">
+                <v:stroke joinstyle="miter"/>
+                <v:path gradientshapeok="t" o:connecttype="rect"/>
+              </v:shapetype>
+              <v:shape id="Text Box 2" o:spid="_x0000_s1026" type="#_x0000_t202" style="position:absolute;margin-left:459.2pt;margin-top:-3.15pt;width:70.65pt;height:110.6pt;z-index:251661312;visibility:visible;mso-wrap-style:square;mso-width-percent:0;mso-height-percent:200;mso-wrap-distance-left:9pt;mso-wrap-distance-top:3.6pt;mso-wrap-distance-right:9pt;mso-wrap-distance-bottom:3.6pt;mso-position-horizontal:absolute;mso-position-horizontal-relative:text;mso-position-vertical:absolute;mso-position-vertical-relative:text;mso-width-percent:0;mso-height-percent:200;mso-width-relative:margin;mso-height-relative:margin;v-text-anchor:top" o:gfxdata="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" filled="f" stroked="f">
+                <v:textbox style="mso-fit-shape-to-text:t">
+                  <w:txbxContent>
+                    <w:p>
+                      <w:r>
+                        <w:rPr>
+                          <w:rFonts w:ascii="Times New Roman" w:hAnsi="Times New Roman" w:cs="Times New Roman"/>
+                          <w:b/>
+                          <w:bCs/>
+                          <w:sz w:val="32"/>
+                          <w:szCs w:val="32"/>
+                        </w:rPr>
+                        <w:t>D-</w:t>
+                      </w:r>
+                      <w:r>
+                        <w:rPr>
+                          <w:rFonts w:ascii="Times New Roman" w:hAnsi="Times New Roman" w:cs="Times New Roman"/>
+                          <w:b/>
+                          <w:bCs/>
+                          <w:sz w:val="32"/>
+                          <w:szCs w:val="32"/>
+                        </w:rPr>
+                        <w:t>2</w:t>
+                      </w:r>
+                      <w:r>
+                        <w:rPr>
+                          <w:rFonts w:ascii="Times New Roman" w:hAnsi="Times New Roman" w:cs="Times New Roman"/>
+                          <w:b/>
+                          <w:bCs/>
+                          <w:sz w:val="32"/>
+                          <w:szCs w:val="32"/>
+                        </w:rPr>
+                        <w:t>6</w:t>
+                      </w:r>
+                    </w:p>
+                  </w:txbxContent>
+                </v:textbox>
+              </v:shape>
+            </w:pict>
+          </mc:Fallback>
+        </mc:AlternateContent>
+      </w:r>
+      <w:r>
+        <w:rPr>
+          <w:rFonts w:ascii="Times New Roman" w:hAnsi="Times New Roman" w:cs="Times New Roman"/>
+          <w:noProof/>
+        </w:rPr>
+        <mc:AlternateContent>
+          <mc:Choice Requires="wps">
+            <w:drawing>
+              <wp:anchor distT="0" distB="0" distL="114300" distR="114300" simplePos="0" relativeHeight="251659264" behindDoc="0" locked="0" layoutInCell="1" allowOverlap="1" wp14:anchorId="2368E39E" wp14:editId="09F0DC60">
+                <wp:simplePos x="0" y="0"/>
+                <wp:positionH relativeFrom="margin">
+                  <wp:posOffset>0</wp:posOffset>
+                </wp:positionH>
+                <wp:positionV relativeFrom="paragraph">
+                  <wp:posOffset>8087</wp:posOffset>
+                </wp:positionV>
+                <wp:extent cx="479425" cy="584799"/>
+                <wp:effectExtent l="0" t="0" r="0" b="6350"/>
+                <wp:wrapNone/>
+                <wp:docPr id="25" name="Rectangle 1"/>
+                <wp:cNvGraphicFramePr>
+                  <a:graphicFrameLocks xmlns:a="http://schemas.openxmlformats.org/drawingml/2006/main"/>
+                </wp:cNvGraphicFramePr>
+                <a:graphic xmlns:a="http://schemas.openxmlformats.org/drawingml/2006/main">
+                  <a:graphicData uri="http://schemas.microsoft.com/office/word/2010/wordprocessingShape">
+                    <wps:wsp>
+                      <wps:cNvSpPr>
+                        <a:spLocks noChangeArrowheads="1"/>
+                      </wps:cNvSpPr>
+                      <wps:spPr bwMode="auto">
+                        <a:xfrm>
+                          <a:off x="0" y="0"/>
+                          <a:ext cx="479425" cy="584799"/>
+                        </a:xfrm>
+                        <a:prstGeom prst="rect">
+                          <a:avLst/>
+                        </a:prstGeom>
+                        <a:blipFill dpi="0" rotWithShape="1">
+                          <a:blip r:embed="rId6"/>
+                          <a:srcRect/>
+                          <a:stretch>
+                            <a:fillRect/>
+                          </a:stretch>
+                        </a:blipFill>
+                        <a:ln>
+                          <a:noFill/>
+                        </a:ln>
+                        <a:extLst>
+                          <a:ext uri="{91240B29-F687-4F45-9708-019B960494DF}">
+                            <a14:hiddenLine xmlns:a14="http://schemas.microsoft.com/office/drawing/2010/main" w="25400">
+                              <a:solidFill>
+                                <a:srgbClr val="000000"/>
+                              </a:solidFill>
+                              <a:miter lim="800000"/>
+                              <a:headEnd/>
+                              <a:tailEnd/>
+                            </a14:hiddenLine>
+                          </a:ext>
+                        </a:extLst>
+                      </wps:spPr>
+                      <wps:bodyPr rot="0" vert="horz" wrap="square" lIns="91440" tIns="45720" rIns="91440" bIns="45720" anchor="ctr" anchorCtr="0" upright="1">
+                        <a:noAutofit/>
+                      </wps:bodyPr>
+                    </wps:wsp>
+                  </a:graphicData>
+                </a:graphic>
+                <wp14:sizeRelH relativeFrom="margin">
+                  <wp14:pctWidth>0</wp14:pctWidth>
+                </wp14:sizeRelH>
+                <wp14:sizeRelV relativeFrom="margin">
+                  <wp14:pctHeight>0</wp14:pctHeight>
+                </wp14:sizeRelV>
+              </wp:anchor>
+            </w:drawing>
+          </mc:Choice>
+          <mc:Fallback>
+            <w:pict>
+              <v:rect w14:anchorId="440FD794" id="Rectangle 1" o:spid="_x0000_s1026" style="position:absolute;margin-left:0;margin-top:.65pt;width:37.75pt;height:46.05pt;z-index:251659264;visibility:visible;mso-wrap-style:square;mso-width-percent:0;mso-height-percent:0;mso-wrap-distance-left:9pt;mso-wrap-distance-top:0;mso-wrap-distance-right:9pt;mso-wrap-distance-bottom:0;mso-position-horizontal:absolute;mso-position-horizontal-relative:margin;mso-position-vertical:absolute;mso-position-vertical-relative:text;mso-width-percent:0;mso-height-percent:0;mso-width-relative:margin;mso-height-relative:margin;v-text-anchor:middle" o:gfxdata="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" stroked="f" strokeweight="2pt">
+                <v:fill r:id="rId7" o:title="" recolor="t" rotate="t" type="frame"/>
+                <w10:wrap anchorx="margin"/>
+              </v:rect>
+            </w:pict>
+          </mc:Fallback>
+        </mc:AlternateContent>
+      </w:r>
+      <w:r>
+        <w:rPr>
+          <w:rFonts w:ascii="Times New Roman" w:hAnsi="Times New Roman" w:cs="Times New Roman"/>
+          <w:b/>
+          <w:sz w:val="36"/>
+          <w:szCs w:val="36"/>
+        </w:rPr>
+        <w:t xml:space="preserve">                            </w:t>
+      </w:r>
+      <w:r>
+        <w:rPr>
+          <w:rFonts w:ascii="Times New Roman" w:hAnsi="Times New Roman" w:cs="Times New Roman"/>
+          <w:b/>
+          <w:sz w:val="36"/>
+          <w:szCs w:val="36"/>
+        </w:rPr>
+        <w:tab/>
+      </w:r>
+      <w:r>
+        <w:rPr>
+          <w:rFonts w:ascii="Franklin Gothic Demi" w:hAnsi="Franklin Gothic Demi" w:cs="Times New Roman"/>
+          <w:b/>
+          <w:sz w:val="36"/>
+          <w:szCs w:val="36"/>
+        </w:rPr>
+        <w:t>Green Society Public School</w:t>
       </w:r>
     </w:p>
     <w:p>
       <w:pPr>
         <w:spacing w:after="0" w:line="240" w:lineRule="auto"/>
-      </w:pPr>
-      <w:r>
-        <w:t xml:space="preserve">Class </w:t>
-      </w:r>
-      <w:r>
-        <w:t>–</w:t>
-      </w:r>
-      <w:r>
-        <w:t xml:space="preserve"> 3</w:t>
-      </w:r>
-      <w:r>
-        <w:t xml:space="preserve">                                                                </w:t>
-      </w:r>
-      <w:r>
-        <w:t xml:space="preserve">              </w:t>
-      </w:r>
-      <w:r>
-        <w:t xml:space="preserve">   F</w:t>
-      </w:r>
-      <w:r>
-        <w:t>.</w:t>
-      </w:r>
-      <w:r>
-        <w:t>M</w:t>
-      </w:r>
-      <w:r>
-        <w:t xml:space="preserve"> – 25</w:t>
+        <w:jc w:val="center"/>
+        <w:rPr>
+          <w:rFonts w:ascii="Times New Roman" w:hAnsi="Times New Roman" w:cs="Times New Roman"/>
+          <w:b/>
+          <w:sz w:val="28"/>
+          <w:szCs w:val="28"/>
+        </w:rPr>
+      </w:pPr>
+      <w:r>
+        <w:rPr>
+          <w:rFonts w:ascii="Times New Roman" w:hAnsi="Times New Roman" w:cs="Times New Roman"/>
+          <w:b/>
+        </w:rPr>
+        <w:t>Ratnanagar-7, Sauraha, Chitwan</w:t>
       </w:r>
     </w:p>
     <w:p>
       <w:pPr>
         <w:spacing w:after="0" w:line="240" w:lineRule="auto"/>
-      </w:pPr>
-      <w:r>
-        <w:t xml:space="preserve">Subject </w:t>
-      </w:r>
-      <w:r>
-        <w:t>– English II         Time – 1 hour</w:t>
+        <w:ind w:hanging="450"/>
+        <w:rPr>
+          <w:rFonts w:ascii="Times New Roman" w:hAnsi="Times New Roman" w:cs="Times New Roman"/>
+          <w:b/>
+          <w:sz w:val="28"/>
+          <w:szCs w:val="28"/>
+        </w:rPr>
+      </w:pPr>
+      <w:r>
+        <w:rPr>
+          <w:rFonts w:ascii="Times New Roman" w:hAnsi="Times New Roman" w:cs="Times New Roman"/>
+          <w:b/>
+          <w:sz w:val="28"/>
+          <w:szCs w:val="28"/>
+        </w:rPr>
+        <w:t xml:space="preserve">       </w:t>
+      </w:r>
+      <w:r>
+        <w:rPr>
+          <w:rFonts w:ascii="Times New Roman" w:hAnsi="Times New Roman" w:cs="Times New Roman"/>
+          <w:b/>
+          <w:sz w:val="28"/>
+          <w:szCs w:val="28"/>
+        </w:rPr>
+        <w:tab/>
+      </w:r>
+      <w:r>
+        <w:rPr>
+          <w:rFonts w:ascii="Times New Roman" w:hAnsi="Times New Roman" w:cs="Times New Roman"/>
+          <w:b/>
+          <w:sz w:val="28"/>
+          <w:szCs w:val="28"/>
+        </w:rPr>
+        <w:tab/>
+      </w:r>
+      <w:r>
+        <w:rPr>
+          <w:rFonts w:ascii="Times New Roman" w:hAnsi="Times New Roman" w:cs="Times New Roman"/>
+          <w:b/>
+          <w:sz w:val="28"/>
+          <w:szCs w:val="28"/>
+        </w:rPr>
+        <w:tab/>
+        <w:t xml:space="preserve"> </w:t>
+      </w:r>
+      <w:r>
+        <w:rPr>
+          <w:rFonts w:ascii="Times New Roman" w:hAnsi="Times New Roman" w:cs="Times New Roman"/>
+          <w:b/>
+          <w:sz w:val="28"/>
+          <w:szCs w:val="28"/>
+        </w:rPr>
+        <w:tab/>
+      </w:r>
+      <w:r>
+        <w:rPr>
+          <w:rFonts w:ascii="Times New Roman" w:hAnsi="Times New Roman" w:cs="Times New Roman"/>
+          <w:b/>
+          <w:sz w:val="28"/>
+          <w:szCs w:val="28"/>
+        </w:rPr>
+        <w:t xml:space="preserve">    </w:t>
+      </w:r>
+      <w:r>
+        <w:rPr>
+          <w:rFonts w:ascii="Times New Roman" w:hAnsi="Times New Roman" w:cs="Times New Roman"/>
+          <w:b/>
+          <w:sz w:val="28"/>
+          <w:szCs w:val="28"/>
+          <w:u w:val="single"/>
+        </w:rPr>
+        <w:t>First Terminal</w:t>
+      </w:r>
+      <w:r>
+        <w:rPr>
+          <w:rFonts w:ascii="Times New Roman" w:hAnsi="Times New Roman" w:cs="Times New Roman"/>
+          <w:b/>
+          <w:sz w:val="28"/>
+          <w:szCs w:val="28"/>
+          <w:u w:val="single"/>
+        </w:rPr>
+        <w:t xml:space="preserve"> Examination-20</w:t>
+      </w:r>
+      <w:r>
+        <w:rPr>
+          <w:rFonts w:ascii="Times New Roman" w:hAnsi="Times New Roman" w:cs="Times New Roman"/>
+          <w:b/>
+          <w:sz w:val="28"/>
+          <w:szCs w:val="28"/>
+          <w:u w:val="single"/>
+        </w:rPr>
+        <w:t>82</w:t>
+      </w:r>
+      <w:r>
+        <w:rPr>
+          <w:rFonts w:ascii="Times New Roman" w:hAnsi="Times New Roman" w:cs="Times New Roman"/>
+          <w:b/>
+          <w:sz w:val="28"/>
+          <w:szCs w:val="28"/>
+        </w:rPr>
+        <w:tab/>
+      </w:r>
+      <w:r>
+        <w:rPr>
+          <w:rFonts w:ascii="Times New Roman" w:hAnsi="Times New Roman" w:cs="Times New Roman"/>
+          <w:b/>
+          <w:sz w:val="28"/>
+          <w:szCs w:val="28"/>
+        </w:rPr>
+        <w:tab/>
+      </w:r>
+      <w:r>
+        <w:rPr>
+          <w:rFonts w:ascii="Times New Roman" w:hAnsi="Times New Roman" w:cs="Times New Roman"/>
+          <w:b/>
+          <w:sz w:val="28"/>
+          <w:szCs w:val="28"/>
+        </w:rPr>
+        <w:tab/>
+      </w:r>
+      <w:r>
+        <w:rPr>
+          <w:rFonts w:ascii="Times New Roman" w:hAnsi="Times New Roman" w:cs="Times New Roman"/>
+          <w:b/>
+          <w:sz w:val="28"/>
+          <w:szCs w:val="28"/>
+        </w:rPr>
+        <w:tab/>
+      </w:r>
+      <w:r>
+        <w:rPr>
+          <w:rFonts w:ascii="Times New Roman" w:hAnsi="Times New Roman" w:cs="Times New Roman"/>
+          <w:b/>
+          <w:sz w:val="28"/>
+          <w:szCs w:val="28"/>
+        </w:rPr>
+        <w:t xml:space="preserve"> </w:t>
       </w:r>
     </w:p>
     <w:p>
       <w:pPr>
         <w:pBdr>
-          <w:bottom w:val="single" w:sz="12" w:space="1" w:color="auto"/>
+          <w:bottom w:val="double" w:sz="6" w:space="0" w:color="auto"/>
         </w:pBdr>
         <w:spacing w:after="0" w:line="240" w:lineRule="auto"/>
-      </w:pPr>
-      <w:r>
-        <w:t xml:space="preserve">Name - ______________________ </w:t>
-      </w:r>
-      <w:r>
-        <w:t>Section - _________ Roll no. ______</w:t>
+        <w:rPr>
+          <w:rFonts w:ascii="Times New Roman" w:hAnsi="Times New Roman" w:cs="Times New Roman"/>
+          <w:b/>
+          <w:sz w:val="28"/>
+          <w:szCs w:val="28"/>
+        </w:rPr>
+      </w:pPr>
+      <w:r>
+        <w:rPr>
+          <w:rFonts w:ascii="Times New Roman" w:hAnsi="Times New Roman" w:cs="Times New Roman"/>
+          <w:b/>
+          <w:sz w:val="28"/>
+          <w:szCs w:val="28"/>
+        </w:rPr>
+        <w:t>Class:</w:t>
+      </w:r>
+      <w:r>
+        <w:rPr>
+          <w:rFonts w:ascii="Times New Roman" w:hAnsi="Times New Roman" w:cs="Times New Roman"/>
+          <w:b/>
+          <w:sz w:val="28"/>
+          <w:szCs w:val="28"/>
+        </w:rPr>
+        <w:t xml:space="preserve"> Three</w:t>
+      </w:r>
+      <w:r>
+        <w:rPr>
+          <w:rFonts w:ascii="Times New Roman" w:hAnsi="Times New Roman" w:cs="Times New Roman"/>
+          <w:b/>
+          <w:sz w:val="28"/>
+          <w:szCs w:val="28"/>
+        </w:rPr>
+        <w:tab/>
+        <w:t xml:space="preserve">       </w:t>
+      </w:r>
+      <w:r>
+        <w:rPr>
+          <w:rFonts w:ascii="Times New Roman" w:hAnsi="Times New Roman" w:cs="Times New Roman"/>
+          <w:b/>
+          <w:sz w:val="28"/>
+          <w:szCs w:val="28"/>
+        </w:rPr>
+        <w:t xml:space="preserve">    </w:t>
+      </w:r>
+      <w:r>
+        <w:rPr>
+          <w:rFonts w:ascii="Times New Roman" w:hAnsi="Times New Roman" w:cs="Times New Roman"/>
+          <w:b/>
+          <w:sz w:val="28"/>
+          <w:szCs w:val="28"/>
+        </w:rPr>
+        <w:tab/>
+      </w:r>
+      <w:r>
+        <w:rPr>
+          <w:rFonts w:ascii="Times New Roman" w:hAnsi="Times New Roman" w:cs="Times New Roman"/>
+          <w:b/>
+          <w:sz w:val="28"/>
+          <w:szCs w:val="28"/>
+        </w:rPr>
+        <w:tab/>
+      </w:r>
+      <w:r>
+        <w:rPr>
+          <w:rFonts w:ascii="Times New Roman" w:hAnsi="Times New Roman" w:cs="Times New Roman"/>
+          <w:b/>
+        </w:rPr>
+        <w:t>Time: -</w:t>
+      </w:r>
+      <w:r>
+        <w:rPr>
+          <w:rFonts w:ascii="Times New Roman" w:hAnsi="Times New Roman" w:cs="Times New Roman"/>
+          <w:b/>
+        </w:rPr>
+        <w:t xml:space="preserve"> 1 hr.</w:t>
+      </w:r>
+      <w:r>
+        <w:rPr>
+          <w:rFonts w:ascii="Times New Roman" w:hAnsi="Times New Roman" w:cs="Times New Roman"/>
+          <w:b/>
+        </w:rPr>
+        <w:tab/>
+      </w:r>
+      <w:r>
+        <w:rPr>
+          <w:rFonts w:ascii="Times New Roman" w:hAnsi="Times New Roman" w:cs="Times New Roman"/>
+          <w:b/>
+        </w:rPr>
+        <w:tab/>
+      </w:r>
+      <w:r>
+        <w:rPr>
+          <w:rFonts w:ascii="Times New Roman" w:hAnsi="Times New Roman" w:cs="Times New Roman"/>
+          <w:b/>
+        </w:rPr>
+        <w:tab/>
+      </w:r>
+      <w:r>
+        <w:rPr>
+          <w:rFonts w:ascii="Times New Roman" w:hAnsi="Times New Roman" w:cs="Times New Roman"/>
+          <w:b/>
+        </w:rPr>
+        <w:tab/>
+      </w:r>
+      <w:r>
+        <w:rPr>
+          <w:rFonts w:ascii="Times New Roman" w:hAnsi="Times New Roman" w:cs="Times New Roman"/>
+          <w:b/>
+        </w:rPr>
+        <w:tab/>
+      </w:r>
+      <w:r>
+        <w:rPr>
+          <w:rFonts w:ascii="Times New Roman" w:hAnsi="Times New Roman" w:cs="Times New Roman"/>
+          <w:b/>
+        </w:rPr>
+        <w:tab/>
+      </w:r>
+      <w:r>
+        <w:rPr>
+          <w:rFonts w:ascii="Times New Roman" w:hAnsi="Times New Roman" w:cs="Times New Roman"/>
+          <w:b/>
+          <w:sz w:val="28"/>
+          <w:szCs w:val="28"/>
+        </w:rPr>
+        <w:t>F.M.:</w:t>
+      </w:r>
+      <w:r>
+        <w:rPr>
+          <w:rFonts w:ascii="Times New Roman" w:hAnsi="Times New Roman" w:cs="Times New Roman"/>
+          <w:b/>
+          <w:sz w:val="28"/>
+          <w:szCs w:val="28"/>
+        </w:rPr>
+        <w:t xml:space="preserve"> 25</w:t>
+      </w:r>
+      <w:r>
+        <w:rPr>
+          <w:rFonts w:ascii="Times New Roman" w:hAnsi="Times New Roman" w:cs="Times New Roman"/>
+          <w:b/>
+          <w:sz w:val="28"/>
+          <w:szCs w:val="28"/>
+        </w:rPr>
+        <w:t xml:space="preserve"> </w:t>
       </w:r>
     </w:p>
+    <w:p>
+      <w:pPr>
+        <w:pBdr>
+          <w:bottom w:val="double" w:sz="6" w:space="0" w:color="auto"/>
+        </w:pBdr>
+        <w:spacing w:after="0" w:line="240" w:lineRule="auto"/>
+        <w:rPr>
+          <w:rFonts w:ascii="Times New Roman" w:hAnsi="Times New Roman" w:cs="Times New Roman"/>
+          <w:b/>
+          <w:sz w:val="28"/>
+          <w:szCs w:val="28"/>
+        </w:rPr>
+      </w:pPr>
+      <w:r>
+        <w:rPr>
+          <w:rFonts w:ascii="Times New Roman" w:hAnsi="Times New Roman" w:cs="Times New Roman"/>
+          <w:b/>
+          <w:sz w:val="28"/>
+          <w:szCs w:val="28"/>
+        </w:rPr>
+        <w:t>Sub:</w:t>
+      </w:r>
+      <w:r>
+        <w:rPr>
+          <w:rFonts w:ascii="Times New Roman" w:hAnsi="Times New Roman" w:cs="Times New Roman"/>
+          <w:b/>
+          <w:sz w:val="28"/>
+          <w:szCs w:val="28"/>
+        </w:rPr>
+        <w:t xml:space="preserve"> </w:t>
+      </w:r>
+      <w:r>
+        <w:rPr>
+          <w:rFonts w:ascii="Times New Roman" w:hAnsi="Times New Roman" w:cs="Times New Roman"/>
+          <w:b/>
+          <w:sz w:val="28"/>
+          <w:szCs w:val="28"/>
+        </w:rPr>
+        <w:t>English II</w:t>
+      </w:r>
+      <w:r>
+        <w:rPr>
+          <w:rFonts w:ascii="Times New Roman" w:hAnsi="Times New Roman" w:cs="Times New Roman"/>
+          <w:b/>
+          <w:sz w:val="28"/>
+          <w:szCs w:val="28"/>
+        </w:rPr>
+        <w:tab/>
+      </w:r>
+      <w:r>
+        <w:rPr>
+          <w:rFonts w:ascii="Times New Roman" w:hAnsi="Times New Roman" w:cs="Times New Roman"/>
+          <w:b/>
+          <w:sz w:val="28"/>
+          <w:szCs w:val="28"/>
+        </w:rPr>
+        <w:tab/>
+      </w:r>
+      <w:r>
+        <w:rPr>
+          <w:rFonts w:ascii="Times New Roman" w:hAnsi="Times New Roman" w:cs="Times New Roman"/>
+          <w:b/>
+          <w:sz w:val="28"/>
+          <w:szCs w:val="28"/>
+        </w:rPr>
+        <w:tab/>
+      </w:r>
+      <w:r>
+        <w:rPr>
+          <w:rFonts w:ascii="Times New Roman" w:hAnsi="Times New Roman" w:cs="Times New Roman"/>
+          <w:b/>
+          <w:sz w:val="28"/>
+          <w:szCs w:val="28"/>
+        </w:rPr>
+        <w:tab/>
+      </w:r>
+      <w:r>
+        <w:rPr>
+          <w:rFonts w:ascii="Times New Roman" w:hAnsi="Times New Roman" w:cs="Times New Roman"/>
+          <w:b/>
+          <w:sz w:val="28"/>
+          <w:szCs w:val="28"/>
+        </w:rPr>
+        <w:tab/>
+      </w:r>
+      <w:r>
+        <w:rPr>
+          <w:rFonts w:ascii="Times New Roman" w:hAnsi="Times New Roman" w:cs="Times New Roman"/>
+          <w:b/>
+          <w:sz w:val="28"/>
+          <w:szCs w:val="28"/>
+        </w:rPr>
+        <w:tab/>
+      </w:r>
+      <w:r>
+        <w:rPr>
+          <w:rFonts w:ascii="Times New Roman" w:hAnsi="Times New Roman" w:cs="Times New Roman"/>
+          <w:b/>
+          <w:sz w:val="28"/>
+          <w:szCs w:val="28"/>
+        </w:rPr>
+        <w:tab/>
+      </w:r>
+      <w:r>
+        <w:rPr>
+          <w:rFonts w:ascii="Times New Roman" w:hAnsi="Times New Roman" w:cs="Times New Roman"/>
+          <w:b/>
+          <w:sz w:val="28"/>
+          <w:szCs w:val="28"/>
+        </w:rPr>
+        <w:tab/>
+      </w:r>
+      <w:r>
+        <w:rPr>
+          <w:rFonts w:ascii="Times New Roman" w:hAnsi="Times New Roman" w:cs="Times New Roman"/>
+          <w:b/>
+          <w:sz w:val="28"/>
+          <w:szCs w:val="28"/>
+        </w:rPr>
+        <w:tab/>
+      </w:r>
+      <w:r>
+        <w:rPr>
+          <w:rFonts w:ascii="Times New Roman" w:hAnsi="Times New Roman" w:cs="Times New Roman"/>
+          <w:b/>
+          <w:sz w:val="28"/>
+          <w:szCs w:val="28"/>
+        </w:rPr>
+        <w:tab/>
+      </w:r>
+      <w:r>
+        <w:rPr>
+          <w:rFonts w:ascii="Times New Roman" w:hAnsi="Times New Roman" w:cs="Times New Roman"/>
+          <w:b/>
+          <w:sz w:val="28"/>
+          <w:szCs w:val="28"/>
+        </w:rPr>
+        <w:tab/>
+      </w:r>
+      <w:r>
+        <w:rPr>
+          <w:rFonts w:ascii="Times New Roman" w:hAnsi="Times New Roman" w:cs="Times New Roman"/>
+          <w:b/>
+          <w:sz w:val="28"/>
+          <w:szCs w:val="28"/>
+        </w:rPr>
+        <w:t>P.M.:</w:t>
+      </w:r>
+      <w:r>
+        <w:rPr>
+          <w:rFonts w:ascii="Times New Roman" w:hAnsi="Times New Roman" w:cs="Times New Roman"/>
+          <w:b/>
+          <w:sz w:val="28"/>
+          <w:szCs w:val="28"/>
+        </w:rPr>
+        <w:t xml:space="preserve"> 09</w:t>
+      </w:r>
+    </w:p>
+    <w:tbl>
+      <w:tblPr>
+        <w:tblStyle w:val="TableGrid"/>
+        <w:tblW w:w="10492" w:type="dxa"/>
+        <w:tblInd w:w="108" w:type="dxa"/>
+        <w:tblLook w:val="04A0" w:firstRow="1" w:lastRow="0" w:firstColumn="1" w:lastColumn="0" w:noHBand="0" w:noVBand="1"/>
+      </w:tblPr>
+      <w:tblGrid>
+        <w:gridCol w:w="10492"/>
+      </w:tblGrid>
+      <w:tr>
+        <w:trPr>
+          <w:trHeight w:val="606"/>
+        </w:trPr>
+        <w:tc>
+          <w:tcPr>
+            <w:tcW w:w="10492" w:type="dxa"/>
+          </w:tcPr>
+          <w:p>
+            <w:pPr>
+              <w:spacing w:before="120"/>
+              <w:ind w:right="-653"/>
+              <w:rPr>
+                <w:rFonts w:ascii="Times New Roman" w:hAnsi="Times New Roman" w:cs="Times New Roman"/>
+                <w:b/>
+                <w:sz w:val="28"/>
+                <w:szCs w:val="28"/>
+              </w:rPr>
+            </w:pPr>
+            <w:r>
+              <w:rPr>
+                <w:rFonts w:ascii="Times New Roman" w:hAnsi="Times New Roman" w:cs="Times New Roman"/>
+                <w:b/>
+                <w:sz w:val="28"/>
+                <w:szCs w:val="28"/>
+              </w:rPr>
+              <w:t>N</w:t>
+            </w:r>
+            <w:r>
+              <w:rPr>
+                <w:rFonts w:ascii="Times New Roman" w:hAnsi="Times New Roman" w:cs="Times New Roman"/>
+                <w:b/>
+                <w:sz w:val="28"/>
+                <w:szCs w:val="28"/>
+              </w:rPr>
+              <w:t>ame</w:t>
+            </w:r>
+            <w:r>
+              <w:rPr>
+                <w:rFonts w:ascii="Times New Roman" w:hAnsi="Times New Roman" w:cs="Times New Roman"/>
+                <w:b/>
+                <w:sz w:val="28"/>
+                <w:szCs w:val="28"/>
+              </w:rPr>
+              <w:t xml:space="preserve">:                                                        </w:t>
+            </w:r>
+            <w:r>
+              <w:rPr>
+                <w:rFonts w:ascii="Times New Roman" w:hAnsi="Times New Roman" w:cs="Times New Roman"/>
+                <w:b/>
+                <w:sz w:val="28"/>
+                <w:szCs w:val="28"/>
+              </w:rPr>
+              <w:t xml:space="preserve">                  </w:t>
+            </w:r>
+            <w:r>
+              <w:rPr>
+                <w:rFonts w:ascii="Times New Roman" w:hAnsi="Times New Roman" w:cs="Times New Roman"/>
+                <w:b/>
+                <w:sz w:val="28"/>
+                <w:szCs w:val="28"/>
+              </w:rPr>
+              <w:t xml:space="preserve">  Roll No.:           Sec.:                                    </w:t>
+            </w:r>
+          </w:p>
+        </w:tc>
+      </w:tr>
+      <w:tr>
+        <w:trPr>
+          <w:trHeight w:val="944"/>
+        </w:trPr>
+        <w:tc>
+          <w:tcPr>
+            <w:tcW w:w="10492" w:type="dxa"/>
+          </w:tcPr>
+          <w:p>
+            <w:pPr>
+              <w:ind w:left="180" w:firstLine="360"/>
+              <w:rPr>
+                <w:rFonts w:ascii="Times New Roman" w:hAnsi="Times New Roman" w:cs="Times New Roman"/>
+                <w:b/>
+                <w:sz w:val="28"/>
+                <w:szCs w:val="28"/>
+              </w:rPr>
+            </w:pPr>
+            <w:r>
+              <w:rPr>
+                <w:rFonts w:ascii="Times New Roman" w:hAnsi="Times New Roman" w:cs="Times New Roman"/>
+                <w:noProof/>
+              </w:rPr>
+              <mc:AlternateContent>
+                <mc:Choice Requires="wps">
+                  <w:drawing>
+                    <wp:anchor distT="0" distB="0" distL="114300" distR="114300" simplePos="0" relativeHeight="251660288" behindDoc="0" locked="0" layoutInCell="1" allowOverlap="1" wp14:anchorId="7842F649" wp14:editId="3BEF3D30">
+                      <wp:simplePos x="0" y="0"/>
+                      <wp:positionH relativeFrom="column">
+                        <wp:posOffset>5427345</wp:posOffset>
+                      </wp:positionH>
+                      <wp:positionV relativeFrom="paragraph">
+                        <wp:posOffset>103505</wp:posOffset>
+                      </wp:positionV>
+                      <wp:extent cx="1095375" cy="436245"/>
+                      <wp:effectExtent l="19050" t="19050" r="28575" b="20955"/>
+                      <wp:wrapNone/>
+                      <wp:docPr id="8" name="Rectangle 2"/>
+                      <wp:cNvGraphicFramePr>
+                        <a:graphicFrameLocks xmlns:a="http://schemas.openxmlformats.org/drawingml/2006/main"/>
+                      </wp:cNvGraphicFramePr>
+                      <a:graphic xmlns:a="http://schemas.openxmlformats.org/drawingml/2006/main">
+                        <a:graphicData uri="http://schemas.microsoft.com/office/word/2010/wordprocessingShape">
+                          <wps:wsp>
+                            <wps:cNvSpPr>
+                              <a:spLocks/>
+                            </wps:cNvSpPr>
+                            <wps:spPr>
+                              <a:xfrm>
+                                <a:off x="0" y="0"/>
+                                <a:ext cx="1095375" cy="436245"/>
+                              </a:xfrm>
+                              <a:prstGeom prst="rect">
+                                <a:avLst/>
+                              </a:prstGeom>
+                              <a:ln w="28575">
+                                <a:solidFill>
+                                  <a:schemeClr val="tx1"/>
+                                </a:solidFill>
+                              </a:ln>
+                            </wps:spPr>
+                            <wps:style>
+                              <a:lnRef idx="2">
+                                <a:schemeClr val="accent6"/>
+                              </a:lnRef>
+                              <a:fillRef idx="1">
+                                <a:schemeClr val="lt1"/>
+                              </a:fillRef>
+                              <a:effectRef idx="0">
+                                <a:schemeClr val="accent6"/>
+                              </a:effectRef>
+                              <a:fontRef idx="minor">
+                                <a:schemeClr val="dk1"/>
+                              </a:fontRef>
+                            </wps:style>
+                            <wps:bodyPr rot="0" spcFirstLastPara="0" vertOverflow="overflow" horzOverflow="overflow" vert="horz" wrap="square" lIns="91440" tIns="45720" rIns="91440" bIns="45720" numCol="1" spcCol="0" rtlCol="0" fromWordArt="0" anchor="ctr" anchorCtr="0" forceAA="0" compatLnSpc="1">
+                              <a:prstTxWarp prst="textNoShape">
+                                <a:avLst/>
+                              </a:prstTxWarp>
+                              <a:noAutofit/>
+                            </wps:bodyPr>
+                          </wps:wsp>
+                        </a:graphicData>
+                      </a:graphic>
+                      <wp14:sizeRelH relativeFrom="page">
+                        <wp14:pctWidth>0</wp14:pctWidth>
+                      </wp14:sizeRelH>
+                      <wp14:sizeRelV relativeFrom="margin">
+                        <wp14:pctHeight>0</wp14:pctHeight>
+                      </wp14:sizeRelV>
+                    </wp:anchor>
+                  </w:drawing>
+                </mc:Choice>
+                <mc:Fallback>
+                  <w:pict>
+                    <v:rect w14:anchorId="599E5B86" id="Rectangle 2" o:spid="_x0000_s1026" style="position:absolute;margin-left:427.35pt;margin-top:8.15pt;width:86.25pt;height:34.35pt;z-index:251660288;visibility:visible;mso-wrap-style:square;mso-width-percent:0;mso-height-percent:0;mso-wrap-distance-left:9pt;mso-wrap-distance-top:0;mso-wrap-distance-right:9pt;mso-wrap-distance-bottom:0;mso-position-horizontal:absolute;mso-position-horizontal-relative:text;mso-position-vertical:absolute;mso-position-vertical-relative:text;mso-width-percent:0;mso-height-percent:0;mso-width-relative:page;mso-height-relative:margin;v-text-anchor:middle" o:gfxdata="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" fillcolor="white [3201]" strokecolor="black [3213]" strokeweight="2.25pt">
+                      <v:path arrowok="t"/>
+                    </v:rect>
+                  </w:pict>
+                </mc:Fallback>
+              </mc:AlternateContent>
+            </w:r>
+            <w:r>
+              <w:rPr>
+                <w:rFonts w:ascii="Times New Roman" w:hAnsi="Times New Roman" w:cs="Times New Roman"/>
+                <w:b/>
+                <w:sz w:val="28"/>
+                <w:szCs w:val="28"/>
+              </w:rPr>
+              <w:t xml:space="preserve"> </w:t>
+            </w:r>
+          </w:p>
+          <w:p>
+            <w:pPr>
+              <w:ind w:left="180" w:firstLine="360"/>
+              <w:rPr>
+                <w:rFonts w:ascii="Times New Roman" w:hAnsi="Times New Roman" w:cs="Times New Roman"/>
+                <w:b/>
+                <w:sz w:val="28"/>
+                <w:szCs w:val="28"/>
+              </w:rPr>
+            </w:pPr>
+            <w:r>
+              <w:rPr>
+                <w:rFonts w:ascii="Times New Roman" w:hAnsi="Times New Roman" w:cs="Times New Roman"/>
+                <w:b/>
+                <w:sz w:val="28"/>
+                <w:szCs w:val="28"/>
+              </w:rPr>
+              <w:softHyphen/>
+            </w:r>
+            <w:r>
+              <w:rPr>
+                <w:rFonts w:ascii="Times New Roman" w:hAnsi="Times New Roman" w:cs="Times New Roman"/>
+                <w:b/>
+                <w:sz w:val="28"/>
+                <w:szCs w:val="28"/>
+              </w:rPr>
+              <w:softHyphen/>
+            </w:r>
+            <w:r>
+              <w:rPr>
+                <w:rFonts w:ascii="Times New Roman" w:hAnsi="Times New Roman" w:cs="Times New Roman"/>
+                <w:b/>
+                <w:sz w:val="28"/>
+                <w:szCs w:val="28"/>
+              </w:rPr>
+              <w:softHyphen/>
+            </w:r>
+            <w:r>
+              <w:rPr>
+                <w:rFonts w:ascii="Times New Roman" w:hAnsi="Times New Roman" w:cs="Times New Roman"/>
+                <w:b/>
+                <w:sz w:val="28"/>
+                <w:szCs w:val="28"/>
+              </w:rPr>
+              <w:softHyphen/>
+            </w:r>
+            <w:r>
+              <w:rPr>
+                <w:rFonts w:ascii="Times New Roman" w:hAnsi="Times New Roman" w:cs="Times New Roman"/>
+                <w:b/>
+                <w:sz w:val="28"/>
+                <w:szCs w:val="28"/>
+              </w:rPr>
+              <w:softHyphen/>
+            </w:r>
+            <w:r>
+              <w:rPr>
+                <w:rFonts w:ascii="Times New Roman" w:hAnsi="Times New Roman" w:cs="Times New Roman"/>
+                <w:b/>
+                <w:sz w:val="28"/>
+                <w:szCs w:val="28"/>
+              </w:rPr>
+              <w:softHyphen/>
+            </w:r>
+            <w:r>
+              <w:rPr>
+                <w:rFonts w:ascii="Times New Roman" w:hAnsi="Times New Roman" w:cs="Times New Roman"/>
+                <w:b/>
+                <w:sz w:val="28"/>
+                <w:szCs w:val="28"/>
+              </w:rPr>
+              <w:softHyphen/>
+            </w:r>
+            <w:r>
+              <w:rPr>
+                <w:rFonts w:ascii="Times New Roman" w:hAnsi="Times New Roman" w:cs="Times New Roman"/>
+                <w:b/>
+                <w:sz w:val="28"/>
+                <w:szCs w:val="28"/>
+              </w:rPr>
+              <w:softHyphen/>
+            </w:r>
+            <w:r>
+              <w:rPr>
+                <w:rFonts w:ascii="Times New Roman" w:hAnsi="Times New Roman" w:cs="Times New Roman"/>
+                <w:b/>
+                <w:sz w:val="28"/>
+                <w:szCs w:val="28"/>
+              </w:rPr>
+              <w:softHyphen/>
+            </w:r>
+            <w:r>
+              <w:rPr>
+                <w:rFonts w:ascii="Times New Roman" w:hAnsi="Times New Roman" w:cs="Times New Roman"/>
+                <w:b/>
+                <w:sz w:val="28"/>
+                <w:szCs w:val="28"/>
+              </w:rPr>
+              <w:softHyphen/>
+            </w:r>
+            <w:r>
+              <w:rPr>
+                <w:rFonts w:ascii="Times New Roman" w:hAnsi="Times New Roman" w:cs="Times New Roman"/>
+                <w:b/>
+                <w:sz w:val="28"/>
+                <w:szCs w:val="28"/>
+              </w:rPr>
+              <w:softHyphen/>
+            </w:r>
+            <w:r>
+              <w:rPr>
+                <w:rFonts w:ascii="Times New Roman" w:hAnsi="Times New Roman" w:cs="Times New Roman"/>
+                <w:b/>
+                <w:sz w:val="28"/>
+                <w:szCs w:val="28"/>
+              </w:rPr>
+              <w:softHyphen/>
+              <w:t xml:space="preserve"> ________________                </w:t>
+            </w:r>
+            <w:r>
+              <w:rPr>
+                <w:rFonts w:ascii="Times New Roman" w:hAnsi="Times New Roman" w:cs="Times New Roman"/>
+                <w:b/>
+                <w:sz w:val="28"/>
+                <w:szCs w:val="28"/>
+              </w:rPr>
+              <w:t xml:space="preserve">      ______________    </w:t>
+            </w:r>
+            <w:r>
+              <w:rPr>
+                <w:rFonts w:ascii="Times New Roman" w:hAnsi="Times New Roman" w:cs="Times New Roman"/>
+                <w:b/>
+                <w:sz w:val="28"/>
+                <w:szCs w:val="28"/>
+              </w:rPr>
+              <w:t>OBT.MARKS:</w:t>
+            </w:r>
+          </w:p>
+          <w:p>
+            <w:pPr>
+              <w:ind w:left="180" w:firstLine="360"/>
+              <w:rPr>
+                <w:rFonts w:ascii="Times New Roman" w:hAnsi="Times New Roman" w:cs="Times New Roman"/>
+                <w:b/>
+                <w:sz w:val="28"/>
+                <w:szCs w:val="28"/>
+              </w:rPr>
+            </w:pPr>
+            <w:r>
+              <w:rPr>
+                <w:rFonts w:ascii="Times New Roman" w:hAnsi="Times New Roman" w:cs="Times New Roman"/>
+                <w:b/>
+                <w:sz w:val="28"/>
+                <w:szCs w:val="28"/>
+              </w:rPr>
+              <w:t xml:space="preserve">    </w:t>
+            </w:r>
+            <w:r>
+              <w:rPr>
+                <w:rFonts w:ascii="Times New Roman" w:hAnsi="Times New Roman" w:cs="Times New Roman"/>
+                <w:b/>
+                <w:sz w:val="28"/>
+                <w:szCs w:val="28"/>
+              </w:rPr>
+              <w:t xml:space="preserve">INVIGILATOR </w:t>
+            </w:r>
+            <w:r>
+              <w:rPr>
+                <w:rFonts w:ascii="Times New Roman" w:hAnsi="Times New Roman" w:cs="Times New Roman"/>
+                <w:b/>
+                <w:sz w:val="28"/>
+                <w:szCs w:val="28"/>
+              </w:rPr>
+              <w:t xml:space="preserve">                         </w:t>
+            </w:r>
+            <w:r>
+              <w:rPr>
+                <w:rFonts w:ascii="Times New Roman" w:hAnsi="Times New Roman" w:cs="Times New Roman"/>
+                <w:b/>
+                <w:sz w:val="28"/>
+                <w:szCs w:val="28"/>
+              </w:rPr>
+              <w:t xml:space="preserve"> EXAMINER</w:t>
+            </w:r>
+          </w:p>
+        </w:tc>
+      </w:tr>
+    </w:tbl>
+    <w:bookmarkEnd w:id="0"/>
     <w:p>
       <w:pPr>
         <w:pStyle w:val="ListParagraph"/>
@@ -75,105 +1130,202 @@
           <w:ilvl w:val="0"/>
           <w:numId w:val="1"/>
         </w:numPr>
-        <w:spacing w:after="240" w:line="240" w:lineRule="auto"/>
-        <w:rPr>
-          <w:b/>
-          <w:bCs/>
-        </w:rPr>
-      </w:pPr>
-      <w:r>
-        <w:rPr>
-          <w:b/>
-          <w:bCs/>
-        </w:rPr>
-        <w:t>Arrange the given words in alphabetical order. [5]</w:t>
+        <w:spacing w:after="0" w:line="240" w:lineRule="auto"/>
+        <w:ind w:left="360"/>
+        <w:rPr>
+          <w:rFonts w:ascii="Times New Roman" w:hAnsi="Times New Roman" w:cs="Times New Roman"/>
+          <w:b/>
+          <w:bCs/>
+        </w:rPr>
+      </w:pPr>
+      <w:r>
+        <w:rPr>
+          <w:rFonts w:ascii="Times New Roman" w:hAnsi="Times New Roman" w:cs="Times New Roman"/>
+          <w:b/>
+          <w:bCs/>
+        </w:rPr>
+        <w:t xml:space="preserve">Arrange the given words in alphabetical order. </w:t>
+      </w:r>
+      <w:r>
+        <w:rPr>
+          <w:rFonts w:ascii="Times New Roman" w:hAnsi="Times New Roman" w:cs="Times New Roman"/>
+          <w:b/>
+          <w:bCs/>
+        </w:rPr>
+        <w:tab/>
+      </w:r>
+      <w:r>
+        <w:rPr>
+          <w:rFonts w:ascii="Times New Roman" w:hAnsi="Times New Roman" w:cs="Times New Roman"/>
+          <w:b/>
+          <w:bCs/>
+        </w:rPr>
+        <w:tab/>
+      </w:r>
+      <w:r>
+        <w:rPr>
+          <w:rFonts w:ascii="Times New Roman" w:hAnsi="Times New Roman" w:cs="Times New Roman"/>
+          <w:b/>
+          <w:bCs/>
+        </w:rPr>
+        <w:tab/>
+      </w:r>
+      <w:r>
+        <w:rPr>
+          <w:rFonts w:ascii="Times New Roman" w:hAnsi="Times New Roman" w:cs="Times New Roman"/>
+          <w:b/>
+          <w:bCs/>
+        </w:rPr>
+        <w:tab/>
+      </w:r>
+      <w:r>
+        <w:rPr>
+          <w:rFonts w:ascii="Times New Roman" w:hAnsi="Times New Roman" w:cs="Times New Roman"/>
+          <w:b/>
+          <w:bCs/>
+        </w:rPr>
+        <w:tab/>
+      </w:r>
+      <w:r>
+        <w:rPr>
+          <w:rFonts w:ascii="Times New Roman" w:hAnsi="Times New Roman" w:cs="Times New Roman"/>
+          <w:b/>
+          <w:bCs/>
+        </w:rPr>
+        <w:tab/>
+      </w:r>
+      <w:r>
+        <w:rPr>
+          <w:rFonts w:ascii="Times New Roman" w:hAnsi="Times New Roman" w:cs="Times New Roman"/>
+          <w:b/>
+          <w:bCs/>
+        </w:rPr>
+        <w:tab/>
+      </w:r>
+      <w:r>
+        <w:rPr>
+          <w:rFonts w:ascii="Times New Roman" w:hAnsi="Times New Roman" w:cs="Times New Roman"/>
+          <w:b/>
+          <w:bCs/>
+        </w:rPr>
+        <w:t>[5]</w:t>
       </w:r>
     </w:p>
     <w:p>
       <w:pPr>
         <w:pStyle w:val="ListParagraph"/>
-        <w:spacing w:after="240" w:line="240" w:lineRule="auto"/>
-      </w:pPr>
-      <w:r>
+        <w:spacing w:after="0" w:line="480" w:lineRule="auto"/>
+        <w:ind w:left="0" w:firstLine="720"/>
+        <w:rPr>
+          <w:rFonts w:ascii="Times New Roman" w:hAnsi="Times New Roman" w:cs="Times New Roman"/>
+        </w:rPr>
+      </w:pPr>
+      <w:r>
+        <w:rPr>
+          <w:rFonts w:ascii="Times New Roman" w:hAnsi="Times New Roman" w:cs="Times New Roman"/>
+        </w:rPr>
         <w:t>(</w:t>
       </w:r>
       <w:r>
+        <w:rPr>
+          <w:rFonts w:ascii="Times New Roman" w:hAnsi="Times New Roman" w:cs="Times New Roman"/>
+        </w:rPr>
         <w:t xml:space="preserve">Hen, Ball, </w:t>
       </w:r>
       <w:r>
+        <w:rPr>
+          <w:rFonts w:ascii="Times New Roman" w:hAnsi="Times New Roman" w:cs="Times New Roman"/>
+        </w:rPr>
         <w:t>Egg, Ant, Cat)</w:t>
       </w:r>
     </w:p>
     <w:p>
       <w:pPr>
         <w:pStyle w:val="ListParagraph"/>
-        <w:numPr>
-          <w:ilvl w:val="1"/>
-          <w:numId w:val="1"/>
-        </w:numPr>
-        <w:spacing w:after="240" w:line="240" w:lineRule="auto"/>
-      </w:pPr>
-      <w:r>
-        <w:t>...............</w:t>
-      </w:r>
-    </w:p>
-    <w:p>
-      <w:pPr>
-        <w:pStyle w:val="ListParagraph"/>
-        <w:numPr>
-          <w:ilvl w:val="1"/>
-          <w:numId w:val="1"/>
-        </w:numPr>
-        <w:spacing w:after="240" w:line="240" w:lineRule="auto"/>
-      </w:pPr>
-      <w:r>
-        <w:t>...............</w:t>
-      </w:r>
-    </w:p>
-    <w:p>
-      <w:pPr>
-        <w:pStyle w:val="ListParagraph"/>
-        <w:numPr>
-          <w:ilvl w:val="1"/>
-          <w:numId w:val="1"/>
-        </w:numPr>
-        <w:spacing w:after="240" w:line="240" w:lineRule="auto"/>
-      </w:pPr>
-      <w:r>
-        <w:t>...............</w:t>
-      </w:r>
-    </w:p>
-    <w:p>
-      <w:pPr>
-        <w:pStyle w:val="ListParagraph"/>
-        <w:numPr>
-          <w:ilvl w:val="1"/>
-          <w:numId w:val="1"/>
-        </w:numPr>
-        <w:spacing w:after="240" w:line="240" w:lineRule="auto"/>
-      </w:pPr>
-      <w:r>
-        <w:t>...............</w:t>
-      </w:r>
-    </w:p>
-    <w:p>
-      <w:pPr>
-        <w:pStyle w:val="ListParagraph"/>
-        <w:numPr>
-          <w:ilvl w:val="1"/>
-          <w:numId w:val="1"/>
-        </w:numPr>
-        <w:spacing w:after="240" w:line="240" w:lineRule="auto"/>
-      </w:pPr>
-      <w:r>
-        <w:t>...............</w:t>
-      </w:r>
-    </w:p>
-    <w:p>
-      <w:pPr>
-        <w:spacing w:after="0" w:line="240" w:lineRule="auto"/>
-        <w:ind w:left="720"/>
-      </w:pPr>
+        <w:spacing w:after="0" w:line="480" w:lineRule="auto"/>
+        <w:ind w:left="0" w:firstLine="720"/>
+        <w:rPr>
+          <w:rFonts w:ascii="Times New Roman" w:hAnsi="Times New Roman" w:cs="Times New Roman"/>
+        </w:rPr>
+      </w:pPr>
+      <w:r>
+        <w:rPr>
+          <w:rFonts w:ascii="Times New Roman" w:hAnsi="Times New Roman" w:cs="Times New Roman"/>
+        </w:rPr>
+        <w:t>__________,</w:t>
+      </w:r>
+      <w:r>
+        <w:rPr>
+          <w:rFonts w:ascii="Times New Roman" w:hAnsi="Times New Roman" w:cs="Times New Roman"/>
+        </w:rPr>
+        <w:tab/>
+      </w:r>
+      <w:r>
+        <w:rPr>
+          <w:rFonts w:ascii="Times New Roman" w:hAnsi="Times New Roman" w:cs="Times New Roman"/>
+        </w:rPr>
+        <w:tab/>
+      </w:r>
+      <w:r>
+        <w:rPr>
+          <w:rFonts w:ascii="Times New Roman" w:hAnsi="Times New Roman" w:cs="Times New Roman"/>
+        </w:rPr>
+        <w:t>__________,</w:t>
+      </w:r>
+      <w:r>
+        <w:rPr>
+          <w:rFonts w:ascii="Times New Roman" w:hAnsi="Times New Roman" w:cs="Times New Roman"/>
+        </w:rPr>
+        <w:tab/>
+      </w:r>
+      <w:r>
+        <w:rPr>
+          <w:rFonts w:ascii="Times New Roman" w:hAnsi="Times New Roman" w:cs="Times New Roman"/>
+        </w:rPr>
+        <w:tab/>
+      </w:r>
+      <w:r>
+        <w:rPr>
+          <w:rFonts w:ascii="Times New Roman" w:hAnsi="Times New Roman" w:cs="Times New Roman"/>
+        </w:rPr>
+        <w:t>__________,</w:t>
+      </w:r>
+      <w:r>
+        <w:rPr>
+          <w:rFonts w:ascii="Times New Roman" w:hAnsi="Times New Roman" w:cs="Times New Roman"/>
+        </w:rPr>
+        <w:tab/>
+      </w:r>
+      <w:r>
+        <w:rPr>
+          <w:rFonts w:ascii="Times New Roman" w:hAnsi="Times New Roman" w:cs="Times New Roman"/>
+        </w:rPr>
+        <w:tab/>
+      </w:r>
+      <w:r>
+        <w:rPr>
+          <w:rFonts w:ascii="Times New Roman" w:hAnsi="Times New Roman" w:cs="Times New Roman"/>
+        </w:rPr>
+        <w:t>__________,</w:t>
+      </w:r>
+      <w:r>
+        <w:rPr>
+          <w:rFonts w:ascii="Times New Roman" w:hAnsi="Times New Roman" w:cs="Times New Roman"/>
+        </w:rPr>
+        <w:tab/>
+      </w:r>
+      <w:r>
+        <w:rPr>
+          <w:rFonts w:ascii="Times New Roman" w:hAnsi="Times New Roman" w:cs="Times New Roman"/>
+        </w:rPr>
+        <w:t xml:space="preserve">         </w:t>
+      </w:r>
+      <w:r>
+        <w:rPr>
+          <w:rFonts w:ascii="Times New Roman" w:hAnsi="Times New Roman" w:cs="Times New Roman"/>
+        </w:rPr>
+        <w:t>__________</w:t>
+      </w:r>
     </w:p>
     <w:p>
       <w:pPr>
@@ -182,35 +1334,81 @@
           <w:ilvl w:val="0"/>
           <w:numId w:val="1"/>
         </w:numPr>
-        <w:spacing w:after="240" w:line="240" w:lineRule="auto"/>
-        <w:rPr>
-          <w:b/>
-          <w:bCs/>
-        </w:rPr>
-      </w:pPr>
-      <w:r>
-        <w:rPr>
-          <w:b/>
-          <w:bCs/>
-        </w:rPr>
-        <w:t>Write</w:t>
-      </w:r>
-      <w:r>
-        <w:rPr>
-          <w:b/>
-          <w:bCs/>
-        </w:rPr>
-        <w:t xml:space="preserve"> the masculine </w:t>
-      </w:r>
-      <w:r>
-        <w:rPr>
-          <w:b/>
-          <w:bCs/>
-        </w:rPr>
-        <w:t>words next to feminine words. [</w:t>
-      </w:r>
-      <w:r>
-        <w:rPr>
+        <w:spacing w:after="0" w:line="360" w:lineRule="auto"/>
+        <w:ind w:left="360"/>
+        <w:rPr>
+          <w:rFonts w:ascii="Times New Roman" w:hAnsi="Times New Roman" w:cs="Times New Roman"/>
+          <w:b/>
+          <w:bCs/>
+        </w:rPr>
+      </w:pPr>
+      <w:r>
+        <w:rPr>
+          <w:rFonts w:ascii="Times New Roman" w:hAnsi="Times New Roman" w:cs="Times New Roman"/>
+          <w:b/>
+          <w:bCs/>
+        </w:rPr>
+        <w:t>Separate the subject and the predicate in the following sentences</w:t>
+      </w:r>
+      <w:r>
+        <w:rPr>
+          <w:rFonts w:ascii="Times New Roman" w:hAnsi="Times New Roman" w:cs="Times New Roman"/>
+          <w:b/>
+          <w:bCs/>
+        </w:rPr>
+        <w:t xml:space="preserve">. </w:t>
+      </w:r>
+      <w:r>
+        <w:rPr>
+          <w:rFonts w:ascii="Times New Roman" w:hAnsi="Times New Roman" w:cs="Times New Roman"/>
+          <w:b/>
+          <w:bCs/>
+        </w:rPr>
+        <w:tab/>
+      </w:r>
+      <w:r>
+        <w:rPr>
+          <w:rFonts w:ascii="Times New Roman" w:hAnsi="Times New Roman" w:cs="Times New Roman"/>
+          <w:b/>
+          <w:bCs/>
+        </w:rPr>
+        <w:tab/>
+      </w:r>
+      <w:r>
+        <w:rPr>
+          <w:rFonts w:ascii="Times New Roman" w:hAnsi="Times New Roman" w:cs="Times New Roman"/>
+          <w:b/>
+          <w:bCs/>
+        </w:rPr>
+        <w:tab/>
+      </w:r>
+      <w:r>
+        <w:rPr>
+          <w:rFonts w:ascii="Times New Roman" w:hAnsi="Times New Roman" w:cs="Times New Roman"/>
+          <w:b/>
+          <w:bCs/>
+        </w:rPr>
+        <w:tab/>
+      </w:r>
+      <w:r>
+        <w:rPr>
+          <w:rFonts w:ascii="Times New Roman" w:hAnsi="Times New Roman" w:cs="Times New Roman"/>
+          <w:b/>
+          <w:bCs/>
+        </w:rPr>
+        <w:tab/>
+      </w:r>
+      <w:r>
+        <w:rPr>
+          <w:rFonts w:ascii="Times New Roman" w:hAnsi="Times New Roman" w:cs="Times New Roman"/>
+          <w:b/>
+          <w:bCs/>
+        </w:rPr>
+        <w:t>[</w:t>
+      </w:r>
+      <w:r>
+        <w:rPr>
+          <w:rFonts w:ascii="Times New Roman" w:hAnsi="Times New Roman" w:cs="Times New Roman"/>
           <w:b/>
           <w:bCs/>
         </w:rPr>
@@ -220,170 +1418,289 @@
     <w:p>
       <w:pPr>
         <w:pStyle w:val="ListParagraph"/>
-        <w:spacing w:after="240" w:line="240" w:lineRule="auto"/>
-      </w:pPr>
-      <w:r>
-        <w:t>(</w:t>
-      </w:r>
-      <w:r>
-        <w:t xml:space="preserve"> father, tiger, king, horse )</w:t>
+        <w:numPr>
+          <w:ilvl w:val="0"/>
+          <w:numId w:val="2"/>
+        </w:numPr>
+        <w:spacing w:after="0" w:line="480" w:lineRule="auto"/>
+        <w:ind w:left="792"/>
+        <w:rPr>
+          <w:rFonts w:ascii="Times New Roman" w:hAnsi="Times New Roman" w:cs="Times New Roman"/>
+        </w:rPr>
+      </w:pPr>
+      <w:r>
+        <w:rPr>
+          <w:rFonts w:ascii="Times New Roman" w:hAnsi="Times New Roman" w:cs="Times New Roman"/>
+        </w:rPr>
+        <w:t>The sun rises in the east.</w:t>
+      </w:r>
+    </w:p>
+    <w:p>
+      <w:pPr>
+        <w:pStyle w:val="ListParagraph"/>
+        <w:numPr>
+          <w:ilvl w:val="0"/>
+          <w:numId w:val="2"/>
+        </w:numPr>
+        <w:spacing w:after="0" w:line="480" w:lineRule="auto"/>
+        <w:ind w:left="792"/>
+        <w:rPr>
+          <w:rFonts w:ascii="Times New Roman" w:hAnsi="Times New Roman" w:cs="Times New Roman"/>
+        </w:rPr>
+      </w:pPr>
+      <w:r>
+        <w:rPr>
+          <w:rFonts w:ascii="Times New Roman" w:hAnsi="Times New Roman" w:cs="Times New Roman"/>
+        </w:rPr>
+        <w:t>Ranjana eats an apple.</w:t>
+      </w:r>
+    </w:p>
+    <w:p>
+      <w:pPr>
+        <w:pStyle w:val="ListParagraph"/>
+        <w:numPr>
+          <w:ilvl w:val="0"/>
+          <w:numId w:val="2"/>
+        </w:numPr>
+        <w:spacing w:after="0" w:line="480" w:lineRule="auto"/>
+        <w:ind w:left="792"/>
+        <w:rPr>
+          <w:rFonts w:ascii="Times New Roman" w:hAnsi="Times New Roman" w:cs="Times New Roman"/>
+        </w:rPr>
+      </w:pPr>
+      <w:r>
+        <w:rPr>
+          <w:rFonts w:ascii="Times New Roman" w:hAnsi="Times New Roman" w:cs="Times New Roman"/>
+        </w:rPr>
+        <w:t>He dances very well.</w:t>
       </w:r>
     </w:p>
     <w:tbl>
       <w:tblPr>
         <w:tblStyle w:val="TableGrid"/>
+        <w:tblpPr w:leftFromText="180" w:rightFromText="180" w:vertAnchor="text" w:horzAnchor="page" w:tblpX="1341" w:tblpY="371"/>
         <w:tblW w:w="0" w:type="auto"/>
-        <w:tblInd w:w="720" w:type="dxa"/>
         <w:tblLook w:val="04A0" w:firstRow="1" w:lastRow="0" w:firstColumn="1" w:lastColumn="0" w:noHBand="0" w:noVBand="1"/>
       </w:tblPr>
       <w:tblGrid>
-        <w:gridCol w:w="1975"/>
-        <w:gridCol w:w="3330"/>
+        <w:gridCol w:w="2273"/>
+        <w:gridCol w:w="3295"/>
       </w:tblGrid>
       <w:tr>
+        <w:trPr>
+          <w:trHeight w:val="347"/>
+        </w:trPr>
         <w:tc>
           <w:tcPr>
-            <w:tcW w:w="1975" w:type="dxa"/>
+            <w:tcW w:w="2273" w:type="dxa"/>
+            <w:vAlign w:val="center"/>
           </w:tcPr>
           <w:p>
             <w:pPr>
-              <w:pStyle w:val="ListParagraph"/>
-              <w:spacing w:after="120"/>
-              <w:ind w:left="0"/>
+              <w:spacing w:line="480" w:lineRule="auto"/>
+              <w:jc w:val="center"/>
+              <w:rPr>
+                <w:rFonts w:ascii="Times New Roman" w:hAnsi="Times New Roman" w:cs="Times New Roman"/>
+                <w:b/>
+                <w:bCs/>
+              </w:rPr>
             </w:pPr>
             <w:r>
-              <w:t>Feminine words</w:t>
+              <w:rPr>
+                <w:rFonts w:ascii="Times New Roman" w:hAnsi="Times New Roman" w:cs="Times New Roman"/>
+                <w:b/>
+                <w:bCs/>
+              </w:rPr>
+              <w:t>Subject</w:t>
             </w:r>
           </w:p>
         </w:tc>
         <w:tc>
           <w:tcPr>
-            <w:tcW w:w="3330" w:type="dxa"/>
+            <w:tcW w:w="3295" w:type="dxa"/>
+            <w:vAlign w:val="center"/>
           </w:tcPr>
           <w:p>
             <w:pPr>
-              <w:pStyle w:val="ListParagraph"/>
-              <w:spacing w:after="120"/>
-              <w:ind w:left="0"/>
+              <w:spacing w:line="480" w:lineRule="auto"/>
+              <w:jc w:val="center"/>
+              <w:rPr>
+                <w:rFonts w:ascii="Times New Roman" w:hAnsi="Times New Roman" w:cs="Times New Roman"/>
+                <w:b/>
+                <w:bCs/>
+              </w:rPr>
             </w:pPr>
             <w:r>
-              <w:t>Masculine words</w:t>
+              <w:rPr>
+                <w:rFonts w:ascii="Times New Roman" w:hAnsi="Times New Roman" w:cs="Times New Roman"/>
+                <w:b/>
+                <w:bCs/>
+              </w:rPr>
+              <w:t>Predicate</w:t>
             </w:r>
           </w:p>
         </w:tc>
       </w:tr>
       <w:tr>
+        <w:trPr>
+          <w:trHeight w:val="265"/>
+        </w:trPr>
         <w:tc>
           <w:tcPr>
-            <w:tcW w:w="1975" w:type="dxa"/>
+            <w:tcW w:w="2273" w:type="dxa"/>
           </w:tcPr>
           <w:p>
             <w:pPr>
               <w:pStyle w:val="ListParagraph"/>
-              <w:spacing w:after="120"/>
-              <w:ind w:left="0"/>
+              <w:numPr>
+                <w:ilvl w:val="0"/>
+                <w:numId w:val="8"/>
+              </w:numPr>
+              <w:spacing w:line="480" w:lineRule="auto"/>
+              <w:ind w:left="247" w:hanging="180"/>
+              <w:rPr>
+                <w:rFonts w:ascii="Times New Roman" w:hAnsi="Times New Roman" w:cs="Times New Roman"/>
+                <w:b/>
+                <w:bCs/>
+              </w:rPr>
             </w:pPr>
-            <w:r>
-              <w:t>Tigress</w:t>
-            </w:r>
           </w:p>
         </w:tc>
         <w:tc>
           <w:tcPr>
-            <w:tcW w:w="3330" w:type="dxa"/>
+            <w:tcW w:w="3295" w:type="dxa"/>
           </w:tcPr>
           <w:p>
             <w:pPr>
-              <w:pStyle w:val="ListParagraph"/>
-              <w:spacing w:after="120"/>
-              <w:ind w:left="0"/>
+              <w:spacing w:line="480" w:lineRule="auto"/>
+              <w:rPr>
+                <w:rFonts w:ascii="Times New Roman" w:hAnsi="Times New Roman" w:cs="Times New Roman"/>
+                <w:b/>
+                <w:bCs/>
+              </w:rPr>
             </w:pPr>
           </w:p>
         </w:tc>
       </w:tr>
       <w:tr>
+        <w:trPr>
+          <w:trHeight w:val="344"/>
+        </w:trPr>
         <w:tc>
           <w:tcPr>
-            <w:tcW w:w="1975" w:type="dxa"/>
+            <w:tcW w:w="2273" w:type="dxa"/>
           </w:tcPr>
           <w:p>
             <w:pPr>
               <w:pStyle w:val="ListParagraph"/>
-              <w:spacing w:after="120"/>
-              <w:ind w:left="0"/>
+              <w:numPr>
+                <w:ilvl w:val="0"/>
+                <w:numId w:val="8"/>
+              </w:numPr>
+              <w:spacing w:line="480" w:lineRule="auto"/>
+              <w:ind w:left="247" w:hanging="180"/>
+              <w:rPr>
+                <w:rFonts w:ascii="Times New Roman" w:hAnsi="Times New Roman" w:cs="Times New Roman"/>
+                <w:b/>
+                <w:bCs/>
+              </w:rPr>
             </w:pPr>
-            <w:r>
-              <w:t>Mare</w:t>
-            </w:r>
           </w:p>
         </w:tc>
         <w:tc>
           <w:tcPr>
-            <w:tcW w:w="3330" w:type="dxa"/>
+            <w:tcW w:w="3295" w:type="dxa"/>
           </w:tcPr>
           <w:p>
             <w:pPr>
-              <w:pStyle w:val="ListParagraph"/>
-              <w:spacing w:after="120"/>
-              <w:ind w:left="0"/>
+              <w:spacing w:line="480" w:lineRule="auto"/>
+              <w:rPr>
+                <w:rFonts w:ascii="Times New Roman" w:hAnsi="Times New Roman" w:cs="Times New Roman"/>
+                <w:b/>
+                <w:bCs/>
+              </w:rPr>
             </w:pPr>
           </w:p>
         </w:tc>
       </w:tr>
       <w:tr>
+        <w:trPr>
+          <w:trHeight w:val="344"/>
+        </w:trPr>
         <w:tc>
           <w:tcPr>
-            <w:tcW w:w="1975" w:type="dxa"/>
+            <w:tcW w:w="2273" w:type="dxa"/>
           </w:tcPr>
           <w:p>
             <w:pPr>
               <w:pStyle w:val="ListParagraph"/>
-              <w:spacing w:after="120"/>
-              <w:ind w:left="0"/>
+              <w:numPr>
+                <w:ilvl w:val="0"/>
+                <w:numId w:val="8"/>
+              </w:numPr>
+              <w:spacing w:line="480" w:lineRule="auto"/>
+              <w:ind w:left="247" w:hanging="180"/>
+              <w:rPr>
+                <w:rFonts w:ascii="Times New Roman" w:hAnsi="Times New Roman" w:cs="Times New Roman"/>
+                <w:b/>
+                <w:bCs/>
+              </w:rPr>
             </w:pPr>
-            <w:r>
-              <w:t>Mother</w:t>
-            </w:r>
           </w:p>
         </w:tc>
         <w:tc>
           <w:tcPr>
-            <w:tcW w:w="3330" w:type="dxa"/>
+            <w:tcW w:w="3295" w:type="dxa"/>
           </w:tcPr>
           <w:p>
             <w:pPr>
-              <w:pStyle w:val="ListParagraph"/>
-              <w:spacing w:after="120"/>
-              <w:ind w:left="0"/>
+              <w:spacing w:line="480" w:lineRule="auto"/>
+              <w:rPr>
+                <w:rFonts w:ascii="Times New Roman" w:hAnsi="Times New Roman" w:cs="Times New Roman"/>
+                <w:b/>
+                <w:bCs/>
+              </w:rPr>
             </w:pPr>
           </w:p>
         </w:tc>
       </w:tr>
       <w:tr>
+        <w:trPr>
+          <w:trHeight w:val="344"/>
+        </w:trPr>
         <w:tc>
           <w:tcPr>
-            <w:tcW w:w="1975" w:type="dxa"/>
+            <w:tcW w:w="2273" w:type="dxa"/>
           </w:tcPr>
           <w:p>
             <w:pPr>
               <w:pStyle w:val="ListParagraph"/>
-              <w:spacing w:after="120"/>
-              <w:ind w:left="0"/>
+              <w:numPr>
+                <w:ilvl w:val="0"/>
+                <w:numId w:val="8"/>
+              </w:numPr>
+              <w:spacing w:line="480" w:lineRule="auto"/>
+              <w:ind w:left="247" w:hanging="180"/>
+              <w:rPr>
+                <w:rFonts w:ascii="Times New Roman" w:hAnsi="Times New Roman" w:cs="Times New Roman"/>
+                <w:b/>
+                <w:bCs/>
+              </w:rPr>
             </w:pPr>
-            <w:r>
-              <w:t>Queen</w:t>
-            </w:r>
           </w:p>
         </w:tc>
         <w:tc>
           <w:tcPr>
-            <w:tcW w:w="3330" w:type="dxa"/>
+            <w:tcW w:w="3295" w:type="dxa"/>
           </w:tcPr>
           <w:p>
             <w:pPr>
-              <w:pStyle w:val="ListParagraph"/>
-              <w:spacing w:after="120"/>
-              <w:ind w:left="0"/>
+              <w:spacing w:line="480" w:lineRule="auto"/>
+              <w:rPr>
+                <w:rFonts w:ascii="Times New Roman" w:hAnsi="Times New Roman" w:cs="Times New Roman"/>
+                <w:b/>
+                <w:bCs/>
+              </w:rPr>
             </w:pPr>
           </w:p>
         </w:tc>
@@ -392,7 +1709,77 @@
     <w:p>
       <w:pPr>
         <w:pStyle w:val="ListParagraph"/>
-        <w:spacing w:after="0" w:line="240" w:lineRule="auto"/>
+        <w:numPr>
+          <w:ilvl w:val="0"/>
+          <w:numId w:val="2"/>
+        </w:numPr>
+        <w:spacing w:after="0" w:line="480" w:lineRule="auto"/>
+        <w:ind w:left="792"/>
+        <w:rPr>
+          <w:rFonts w:ascii="Times New Roman" w:hAnsi="Times New Roman" w:cs="Times New Roman"/>
+        </w:rPr>
+      </w:pPr>
+      <w:r>
+        <w:rPr>
+          <w:rFonts w:ascii="Times New Roman" w:hAnsi="Times New Roman" w:cs="Times New Roman"/>
+        </w:rPr>
+        <w:t>Kumar went market.</w:t>
+      </w:r>
+    </w:p>
+    <w:p>
+      <w:pPr>
+        <w:spacing w:after="0" w:line="360" w:lineRule="auto"/>
+        <w:rPr>
+          <w:rFonts w:ascii="Times New Roman" w:hAnsi="Times New Roman" w:cs="Times New Roman"/>
+        </w:rPr>
+      </w:pPr>
+    </w:p>
+    <w:p>
+      <w:pPr>
+        <w:spacing w:after="0" w:line="360" w:lineRule="auto"/>
+        <w:rPr>
+          <w:rFonts w:ascii="Times New Roman" w:hAnsi="Times New Roman" w:cs="Times New Roman"/>
+        </w:rPr>
+      </w:pPr>
+    </w:p>
+    <w:p>
+      <w:pPr>
+        <w:spacing w:after="0" w:line="360" w:lineRule="auto"/>
+        <w:rPr>
+          <w:rFonts w:ascii="Times New Roman" w:hAnsi="Times New Roman" w:cs="Times New Roman"/>
+        </w:rPr>
+      </w:pPr>
+    </w:p>
+    <w:p>
+      <w:pPr>
+        <w:spacing w:after="0" w:line="360" w:lineRule="auto"/>
+        <w:rPr>
+          <w:rFonts w:ascii="Times New Roman" w:hAnsi="Times New Roman" w:cs="Times New Roman"/>
+        </w:rPr>
+      </w:pPr>
+    </w:p>
+    <w:p>
+      <w:pPr>
+        <w:spacing w:after="0" w:line="360" w:lineRule="auto"/>
+        <w:rPr>
+          <w:rFonts w:ascii="Times New Roman" w:hAnsi="Times New Roman" w:cs="Times New Roman"/>
+        </w:rPr>
+      </w:pPr>
+    </w:p>
+    <w:p>
+      <w:pPr>
+        <w:spacing w:after="0" w:line="360" w:lineRule="auto"/>
+        <w:rPr>
+          <w:rFonts w:ascii="Times New Roman" w:hAnsi="Times New Roman" w:cs="Times New Roman"/>
+        </w:rPr>
+      </w:pPr>
+    </w:p>
+    <w:p>
+      <w:pPr>
+        <w:spacing w:after="0" w:line="360" w:lineRule="auto"/>
+        <w:rPr>
+          <w:rFonts w:ascii="Times New Roman" w:hAnsi="Times New Roman" w:cs="Times New Roman"/>
+        </w:rPr>
       </w:pPr>
     </w:p>
     <w:p>
@@ -402,18 +1789,93 @@
           <w:ilvl w:val="0"/>
           <w:numId w:val="1"/>
         </w:numPr>
-        <w:spacing w:after="240" w:line="240" w:lineRule="auto"/>
-        <w:rPr>
-          <w:b/>
-          <w:bCs/>
-        </w:rPr>
-      </w:pPr>
-      <w:r>
-        <w:rPr>
-          <w:b/>
-          <w:bCs/>
-        </w:rPr>
-        <w:t>Fill in the blanks using “many” or “much”. [4]</w:t>
+        <w:spacing w:after="0" w:line="480" w:lineRule="auto"/>
+        <w:ind w:left="360"/>
+        <w:rPr>
+          <w:rFonts w:ascii="Times New Roman" w:hAnsi="Times New Roman" w:cs="Times New Roman"/>
+          <w:b/>
+          <w:bCs/>
+        </w:rPr>
+      </w:pPr>
+      <w:r>
+        <w:rPr>
+          <w:rFonts w:ascii="Times New Roman" w:hAnsi="Times New Roman" w:cs="Times New Roman"/>
+          <w:b/>
+          <w:bCs/>
+        </w:rPr>
+        <w:t>Fill in the blanks using “many” or “much”.</w:t>
+      </w:r>
+      <w:r>
+        <w:rPr>
+          <w:rFonts w:ascii="Times New Roman" w:hAnsi="Times New Roman" w:cs="Times New Roman"/>
+          <w:b/>
+          <w:bCs/>
+        </w:rPr>
+        <w:tab/>
+      </w:r>
+      <w:r>
+        <w:rPr>
+          <w:rFonts w:ascii="Times New Roman" w:hAnsi="Times New Roman" w:cs="Times New Roman"/>
+          <w:b/>
+          <w:bCs/>
+        </w:rPr>
+        <w:tab/>
+      </w:r>
+      <w:r>
+        <w:rPr>
+          <w:rFonts w:ascii="Times New Roman" w:hAnsi="Times New Roman" w:cs="Times New Roman"/>
+          <w:b/>
+          <w:bCs/>
+        </w:rPr>
+        <w:tab/>
+      </w:r>
+      <w:r>
+        <w:rPr>
+          <w:rFonts w:ascii="Times New Roman" w:hAnsi="Times New Roman" w:cs="Times New Roman"/>
+          <w:b/>
+          <w:bCs/>
+        </w:rPr>
+        <w:tab/>
+      </w:r>
+      <w:r>
+        <w:rPr>
+          <w:rFonts w:ascii="Times New Roman" w:hAnsi="Times New Roman" w:cs="Times New Roman"/>
+          <w:b/>
+          <w:bCs/>
+        </w:rPr>
+        <w:tab/>
+      </w:r>
+      <w:r>
+        <w:rPr>
+          <w:rFonts w:ascii="Times New Roman" w:hAnsi="Times New Roman" w:cs="Times New Roman"/>
+          <w:b/>
+          <w:bCs/>
+        </w:rPr>
+        <w:tab/>
+      </w:r>
+      <w:r>
+        <w:rPr>
+          <w:rFonts w:ascii="Times New Roman" w:hAnsi="Times New Roman" w:cs="Times New Roman"/>
+          <w:b/>
+          <w:bCs/>
+        </w:rPr>
+        <w:tab/>
+      </w:r>
+      <w:r>
+        <w:rPr>
+          <w:rFonts w:ascii="Times New Roman" w:hAnsi="Times New Roman" w:cs="Times New Roman"/>
+          <w:b/>
+          <w:bCs/>
+        </w:rPr>
+        <w:tab/>
+      </w:r>
+      <w:r>
+        <w:rPr>
+          <w:rFonts w:ascii="Times New Roman" w:hAnsi="Times New Roman" w:cs="Times New Roman"/>
+          <w:b/>
+          <w:bCs/>
+        </w:rPr>
+        <w:t>[4]</w:t>
       </w:r>
     </w:p>
     <w:p>
@@ -421,17 +1883,42 @@
         <w:pStyle w:val="ListParagraph"/>
         <w:numPr>
           <w:ilvl w:val="1"/>
-          <w:numId w:val="1"/>
+          <w:numId w:val="3"/>
         </w:numPr>
-        <w:spacing w:after="240" w:line="240" w:lineRule="auto"/>
-      </w:pPr>
-      <w:r>
-        <w:t xml:space="preserve">How ........(many/much) </w:t>
-      </w:r>
-      <w:r>
+        <w:spacing w:after="0" w:line="480" w:lineRule="auto"/>
+        <w:ind w:left="792"/>
+        <w:rPr>
+          <w:rFonts w:ascii="Times New Roman" w:hAnsi="Times New Roman" w:cs="Times New Roman"/>
+        </w:rPr>
+      </w:pPr>
+      <w:r>
+        <w:rPr>
+          <w:rFonts w:ascii="Times New Roman" w:hAnsi="Times New Roman" w:cs="Times New Roman"/>
+        </w:rPr>
+        <w:t xml:space="preserve">How </w:t>
+      </w:r>
+      <w:r>
+        <w:rPr>
+          <w:rFonts w:ascii="Times New Roman" w:hAnsi="Times New Roman" w:cs="Times New Roman"/>
+        </w:rPr>
+        <w:t xml:space="preserve">______________ </w:t>
+      </w:r>
+      <w:r>
+        <w:rPr>
+          <w:rFonts w:ascii="Times New Roman" w:hAnsi="Times New Roman" w:cs="Times New Roman"/>
+        </w:rPr>
+        <w:t xml:space="preserve">(many/much) </w:t>
+      </w:r>
+      <w:r>
+        <w:rPr>
+          <w:rFonts w:ascii="Times New Roman" w:hAnsi="Times New Roman" w:cs="Times New Roman"/>
+        </w:rPr>
         <w:t>copies</w:t>
       </w:r>
       <w:r>
+        <w:rPr>
+          <w:rFonts w:ascii="Times New Roman" w:hAnsi="Times New Roman" w:cs="Times New Roman"/>
+        </w:rPr>
         <w:t xml:space="preserve"> do you have?</w:t>
       </w:r>
     </w:p>
@@ -440,26 +1927,54 @@
         <w:pStyle w:val="ListParagraph"/>
         <w:numPr>
           <w:ilvl w:val="1"/>
-          <w:numId w:val="1"/>
+          <w:numId w:val="3"/>
         </w:numPr>
-        <w:spacing w:after="240" w:line="240" w:lineRule="auto"/>
-      </w:pPr>
-      <w:r>
+        <w:spacing w:after="0" w:line="480" w:lineRule="auto"/>
+        <w:ind w:left="792"/>
+        <w:rPr>
+          <w:rFonts w:ascii="Times New Roman" w:hAnsi="Times New Roman" w:cs="Times New Roman"/>
+        </w:rPr>
+      </w:pPr>
+      <w:r>
+        <w:rPr>
+          <w:rFonts w:ascii="Times New Roman" w:hAnsi="Times New Roman" w:cs="Times New Roman"/>
+        </w:rPr>
         <w:t>He h</w:t>
       </w:r>
       <w:r>
+        <w:rPr>
+          <w:rFonts w:ascii="Times New Roman" w:hAnsi="Times New Roman" w:cs="Times New Roman"/>
+        </w:rPr>
         <w:t>as</w:t>
       </w:r>
       <w:r>
+        <w:rPr>
+          <w:rFonts w:ascii="Times New Roman" w:hAnsi="Times New Roman" w:cs="Times New Roman"/>
+        </w:rPr>
         <w:t xml:space="preserve"> eaten</w:t>
       </w:r>
       <w:r>
-        <w:t xml:space="preserve"> .......</w:t>
-      </w:r>
-      <w:r>
-        <w:t xml:space="preserve">.(many/much) </w:t>
-      </w:r>
-      <w:r>
+        <w:rPr>
+          <w:rFonts w:ascii="Times New Roman" w:hAnsi="Times New Roman" w:cs="Times New Roman"/>
+        </w:rPr>
+        <w:t xml:space="preserve"> </w:t>
+      </w:r>
+      <w:r>
+        <w:rPr>
+          <w:rFonts w:ascii="Times New Roman" w:hAnsi="Times New Roman" w:cs="Times New Roman"/>
+        </w:rPr>
+        <w:t xml:space="preserve">______________ </w:t>
+      </w:r>
+      <w:r>
+        <w:rPr>
+          <w:rFonts w:ascii="Times New Roman" w:hAnsi="Times New Roman" w:cs="Times New Roman"/>
+        </w:rPr>
+        <w:t xml:space="preserve">(many/much) </w:t>
+      </w:r>
+      <w:r>
+        <w:rPr>
+          <w:rFonts w:ascii="Times New Roman" w:hAnsi="Times New Roman" w:cs="Times New Roman"/>
+        </w:rPr>
         <w:t>curd.</w:t>
       </w:r>
     </w:p>
@@ -468,17 +1983,42 @@
         <w:pStyle w:val="ListParagraph"/>
         <w:numPr>
           <w:ilvl w:val="1"/>
-          <w:numId w:val="1"/>
+          <w:numId w:val="3"/>
         </w:numPr>
-        <w:spacing w:after="240" w:line="240" w:lineRule="auto"/>
-      </w:pPr>
-      <w:r>
+        <w:spacing w:after="0" w:line="480" w:lineRule="auto"/>
+        <w:ind w:left="792"/>
+        <w:rPr>
+          <w:rFonts w:ascii="Times New Roman" w:hAnsi="Times New Roman" w:cs="Times New Roman"/>
+        </w:rPr>
+      </w:pPr>
+      <w:r>
+        <w:rPr>
+          <w:rFonts w:ascii="Times New Roman" w:hAnsi="Times New Roman" w:cs="Times New Roman"/>
+        </w:rPr>
         <w:t>Abhideep has</w:t>
       </w:r>
       <w:r>
-        <w:t xml:space="preserve"> ........(many/much) </w:t>
-      </w:r>
-      <w:r>
+        <w:rPr>
+          <w:rFonts w:ascii="Times New Roman" w:hAnsi="Times New Roman" w:cs="Times New Roman"/>
+        </w:rPr>
+        <w:t xml:space="preserve"> </w:t>
+      </w:r>
+      <w:r>
+        <w:rPr>
+          <w:rFonts w:ascii="Times New Roman" w:hAnsi="Times New Roman" w:cs="Times New Roman"/>
+        </w:rPr>
+        <w:t xml:space="preserve">______________ </w:t>
+      </w:r>
+      <w:r>
+        <w:rPr>
+          <w:rFonts w:ascii="Times New Roman" w:hAnsi="Times New Roman" w:cs="Times New Roman"/>
+        </w:rPr>
+        <w:t xml:space="preserve">(many/much) </w:t>
+      </w:r>
+      <w:r>
+        <w:rPr>
+          <w:rFonts w:ascii="Times New Roman" w:hAnsi="Times New Roman" w:cs="Times New Roman"/>
+        </w:rPr>
         <w:t>books.</w:t>
       </w:r>
     </w:p>
@@ -487,20 +2027,45 @@
         <w:pStyle w:val="ListParagraph"/>
         <w:numPr>
           <w:ilvl w:val="1"/>
-          <w:numId w:val="1"/>
+          <w:numId w:val="3"/>
         </w:numPr>
         <w:spacing w:after="0" w:line="240" w:lineRule="auto"/>
-      </w:pPr>
-      <w:r>
+        <w:ind w:left="792"/>
+        <w:rPr>
+          <w:rFonts w:ascii="Times New Roman" w:hAnsi="Times New Roman" w:cs="Times New Roman"/>
+        </w:rPr>
+      </w:pPr>
+      <w:r>
+        <w:rPr>
+          <w:rFonts w:ascii="Times New Roman" w:hAnsi="Times New Roman" w:cs="Times New Roman"/>
+        </w:rPr>
         <w:t xml:space="preserve">Aayusha </w:t>
       </w:r>
       <w:r>
-        <w:t>doesn’t drink .........(many/much) coffee.</w:t>
+        <w:rPr>
+          <w:rFonts w:ascii="Times New Roman" w:hAnsi="Times New Roman" w:cs="Times New Roman"/>
+        </w:rPr>
+        <w:t xml:space="preserve">doesn’t drink </w:t>
+      </w:r>
+      <w:r>
+        <w:rPr>
+          <w:rFonts w:ascii="Times New Roman" w:hAnsi="Times New Roman" w:cs="Times New Roman"/>
+        </w:rPr>
+        <w:t xml:space="preserve">______________ </w:t>
+      </w:r>
+      <w:r>
+        <w:rPr>
+          <w:rFonts w:ascii="Times New Roman" w:hAnsi="Times New Roman" w:cs="Times New Roman"/>
+        </w:rPr>
+        <w:t>(many/much) coffee.</w:t>
       </w:r>
     </w:p>
     <w:p>
       <w:pPr>
-        <w:spacing w:after="0" w:line="240" w:lineRule="auto"/>
+        <w:spacing w:after="0" w:line="360" w:lineRule="auto"/>
+        <w:rPr>
+          <w:rFonts w:ascii="Times New Roman" w:hAnsi="Times New Roman" w:cs="Times New Roman"/>
+        </w:rPr>
       </w:pPr>
     </w:p>
     <w:p>
@@ -510,14 +2075,17 @@
           <w:ilvl w:val="0"/>
           <w:numId w:val="1"/>
         </w:numPr>
-        <w:spacing w:after="240" w:line="240" w:lineRule="auto"/>
-        <w:rPr>
-          <w:b/>
-          <w:bCs/>
-        </w:rPr>
-      </w:pPr>
-      <w:r>
-        <w:rPr>
+        <w:spacing w:after="0" w:line="480" w:lineRule="auto"/>
+        <w:ind w:left="360"/>
+        <w:rPr>
+          <w:rFonts w:ascii="Times New Roman" w:hAnsi="Times New Roman" w:cs="Times New Roman"/>
+          <w:b/>
+          <w:bCs/>
+        </w:rPr>
+      </w:pPr>
+      <w:r>
+        <w:rPr>
+          <w:rFonts w:ascii="Times New Roman" w:hAnsi="Times New Roman" w:cs="Times New Roman"/>
           <w:b/>
           <w:bCs/>
         </w:rPr>
@@ -525,13 +2093,79 @@
       </w:r>
       <w:r>
         <w:rPr>
-          <w:b/>
-          <w:bCs/>
-        </w:rPr>
-        <w:t xml:space="preserve">singular nouns into plural nouns. </w:t>
-      </w:r>
-      <w:r>
-        <w:rPr>
+          <w:rFonts w:ascii="Times New Roman" w:hAnsi="Times New Roman" w:cs="Times New Roman"/>
+          <w:b/>
+          <w:bCs/>
+        </w:rPr>
+        <w:t>singular nouns into plural nouns.</w:t>
+      </w:r>
+      <w:r>
+        <w:rPr>
+          <w:rFonts w:ascii="Times New Roman" w:hAnsi="Times New Roman" w:cs="Times New Roman"/>
+          <w:b/>
+          <w:bCs/>
+        </w:rPr>
+        <w:tab/>
+      </w:r>
+      <w:r>
+        <w:rPr>
+          <w:rFonts w:ascii="Times New Roman" w:hAnsi="Times New Roman" w:cs="Times New Roman"/>
+          <w:b/>
+          <w:bCs/>
+        </w:rPr>
+        <w:tab/>
+      </w:r>
+      <w:r>
+        <w:rPr>
+          <w:rFonts w:ascii="Times New Roman" w:hAnsi="Times New Roman" w:cs="Times New Roman"/>
+          <w:b/>
+          <w:bCs/>
+        </w:rPr>
+        <w:tab/>
+      </w:r>
+      <w:r>
+        <w:rPr>
+          <w:rFonts w:ascii="Times New Roman" w:hAnsi="Times New Roman" w:cs="Times New Roman"/>
+          <w:b/>
+          <w:bCs/>
+        </w:rPr>
+        <w:tab/>
+      </w:r>
+      <w:r>
+        <w:rPr>
+          <w:rFonts w:ascii="Times New Roman" w:hAnsi="Times New Roman" w:cs="Times New Roman"/>
+          <w:b/>
+          <w:bCs/>
+        </w:rPr>
+        <w:tab/>
+      </w:r>
+      <w:r>
+        <w:rPr>
+          <w:rFonts w:ascii="Times New Roman" w:hAnsi="Times New Roman" w:cs="Times New Roman"/>
+          <w:b/>
+          <w:bCs/>
+        </w:rPr>
+        <w:tab/>
+      </w:r>
+      <w:r>
+        <w:rPr>
+          <w:rFonts w:ascii="Times New Roman" w:hAnsi="Times New Roman" w:cs="Times New Roman"/>
+          <w:b/>
+          <w:bCs/>
+        </w:rPr>
+        <w:tab/>
+      </w:r>
+      <w:r>
+        <w:rPr>
+          <w:rFonts w:ascii="Times New Roman" w:hAnsi="Times New Roman" w:cs="Times New Roman"/>
+          <w:b/>
+          <w:bCs/>
+        </w:rPr>
+        <w:tab/>
+      </w:r>
+      <w:r>
+        <w:rPr>
+          <w:rFonts w:ascii="Times New Roman" w:hAnsi="Times New Roman" w:cs="Times New Roman"/>
           <w:b/>
           <w:bCs/>
         </w:rPr>
@@ -543,23 +2177,37 @@
         <w:pStyle w:val="ListParagraph"/>
         <w:numPr>
           <w:ilvl w:val="1"/>
-          <w:numId w:val="1"/>
+          <w:numId w:val="4"/>
         </w:numPr>
-        <w:spacing w:after="240" w:line="240" w:lineRule="auto"/>
-      </w:pPr>
-      <w:r>
+        <w:spacing w:after="0" w:line="480" w:lineRule="auto"/>
+        <w:ind w:left="792"/>
+        <w:rPr>
+          <w:rFonts w:ascii="Times New Roman" w:hAnsi="Times New Roman" w:cs="Times New Roman"/>
+        </w:rPr>
+      </w:pPr>
+      <w:r>
+        <w:rPr>
+          <w:rFonts w:ascii="Times New Roman" w:hAnsi="Times New Roman" w:cs="Times New Roman"/>
+        </w:rPr>
         <w:t>Book</w:t>
       </w:r>
       <w:r>
-        <w:t xml:space="preserve"> - ...........(Books/</w:t>
-      </w:r>
-      <w:proofErr w:type="spellStart"/>
-      <w:r>
-        <w:t>Bookes</w:t>
-      </w:r>
-      <w:proofErr w:type="spellEnd"/>
-      <w:r>
-        <w:t>).</w:t>
+        <w:rPr>
+          <w:rFonts w:ascii="Times New Roman" w:hAnsi="Times New Roman" w:cs="Times New Roman"/>
+        </w:rPr>
+        <w:t xml:space="preserve"> - </w:t>
+      </w:r>
+      <w:r>
+        <w:rPr>
+          <w:rFonts w:ascii="Times New Roman" w:hAnsi="Times New Roman" w:cs="Times New Roman"/>
+        </w:rPr>
+        <w:t xml:space="preserve">______________ </w:t>
+      </w:r>
+      <w:r>
+        <w:rPr>
+          <w:rFonts w:ascii="Times New Roman" w:hAnsi="Times New Roman" w:cs="Times New Roman"/>
+        </w:rPr>
+        <w:t>(Books/Bookes)</w:t>
       </w:r>
     </w:p>
     <w:p>
@@ -567,15 +2215,37 @@
         <w:pStyle w:val="ListParagraph"/>
         <w:numPr>
           <w:ilvl w:val="1"/>
-          <w:numId w:val="1"/>
+          <w:numId w:val="4"/>
         </w:numPr>
-        <w:spacing w:after="240" w:line="240" w:lineRule="auto"/>
-      </w:pPr>
-      <w:r>
-        <w:t>Child - ...........(</w:t>
-      </w:r>
-      <w:r>
-        <w:t>Children/Childs).</w:t>
+        <w:spacing w:after="0" w:line="480" w:lineRule="auto"/>
+        <w:ind w:left="792"/>
+        <w:rPr>
+          <w:rFonts w:ascii="Times New Roman" w:hAnsi="Times New Roman" w:cs="Times New Roman"/>
+        </w:rPr>
+      </w:pPr>
+      <w:r>
+        <w:rPr>
+          <w:rFonts w:ascii="Times New Roman" w:hAnsi="Times New Roman" w:cs="Times New Roman"/>
+        </w:rPr>
+        <w:t xml:space="preserve">Child - </w:t>
+      </w:r>
+      <w:r>
+        <w:rPr>
+          <w:rFonts w:ascii="Times New Roman" w:hAnsi="Times New Roman" w:cs="Times New Roman"/>
+        </w:rPr>
+        <w:t xml:space="preserve">______________ </w:t>
+      </w:r>
+      <w:r>
+        <w:rPr>
+          <w:rFonts w:ascii="Times New Roman" w:hAnsi="Times New Roman" w:cs="Times New Roman"/>
+        </w:rPr>
+        <w:t>(</w:t>
+      </w:r>
+      <w:r>
+        <w:rPr>
+          <w:rFonts w:ascii="Times New Roman" w:hAnsi="Times New Roman" w:cs="Times New Roman"/>
+        </w:rPr>
+        <w:t>Children/Childs)</w:t>
       </w:r>
     </w:p>
     <w:p>
@@ -583,20 +2253,37 @@
         <w:pStyle w:val="ListParagraph"/>
         <w:numPr>
           <w:ilvl w:val="1"/>
-          <w:numId w:val="1"/>
+          <w:numId w:val="4"/>
         </w:numPr>
-        <w:spacing w:after="240" w:line="240" w:lineRule="auto"/>
-      </w:pPr>
-      <w:r>
-        <w:t>Photo - ...........(Photos/</w:t>
-      </w:r>
-      <w:proofErr w:type="spellStart"/>
-      <w:r>
-        <w:t>Photoes</w:t>
-      </w:r>
-      <w:proofErr w:type="spellEnd"/>
-      <w:r>
-        <w:t>).</w:t>
+        <w:spacing w:after="0" w:line="480" w:lineRule="auto"/>
+        <w:ind w:left="792"/>
+        <w:rPr>
+          <w:rFonts w:ascii="Times New Roman" w:hAnsi="Times New Roman" w:cs="Times New Roman"/>
+        </w:rPr>
+      </w:pPr>
+      <w:r>
+        <w:rPr>
+          <w:rFonts w:ascii="Times New Roman" w:hAnsi="Times New Roman" w:cs="Times New Roman"/>
+        </w:rPr>
+        <w:t xml:space="preserve">Photo - </w:t>
+      </w:r>
+      <w:r>
+        <w:rPr>
+          <w:rFonts w:ascii="Times New Roman" w:hAnsi="Times New Roman" w:cs="Times New Roman"/>
+        </w:rPr>
+        <w:t xml:space="preserve">______________ </w:t>
+      </w:r>
+      <w:r>
+        <w:rPr>
+          <w:rFonts w:ascii="Times New Roman" w:hAnsi="Times New Roman" w:cs="Times New Roman"/>
+        </w:rPr>
+        <w:t>(Photos/</w:t>
+      </w:r>
+      <w:r>
+        <w:rPr>
+          <w:rFonts w:ascii="Times New Roman" w:hAnsi="Times New Roman" w:cs="Times New Roman"/>
+        </w:rPr>
+        <w:t>Photoes)</w:t>
       </w:r>
     </w:p>
     <w:p>
@@ -604,26 +2291,32 @@
         <w:pStyle w:val="ListParagraph"/>
         <w:numPr>
           <w:ilvl w:val="1"/>
-          <w:numId w:val="1"/>
+          <w:numId w:val="4"/>
         </w:numPr>
-        <w:spacing w:after="240" w:line="240" w:lineRule="auto"/>
-      </w:pPr>
-      <w:r>
-        <w:t>Toy - ............(Toys/</w:t>
-      </w:r>
-      <w:proofErr w:type="spellStart"/>
-      <w:r>
-        <w:t>Toyes</w:t>
-      </w:r>
-      <w:proofErr w:type="spellEnd"/>
-      <w:r>
-        <w:t>).</w:t>
-      </w:r>
-    </w:p>
-    <w:p>
-      <w:pPr>
-        <w:spacing w:after="0" w:line="240" w:lineRule="auto"/>
-      </w:pPr>
+        <w:spacing w:after="0" w:line="480" w:lineRule="auto"/>
+        <w:ind w:left="792"/>
+        <w:rPr>
+          <w:rFonts w:ascii="Times New Roman" w:hAnsi="Times New Roman" w:cs="Times New Roman"/>
+        </w:rPr>
+      </w:pPr>
+      <w:r>
+        <w:rPr>
+          <w:rFonts w:ascii="Times New Roman" w:hAnsi="Times New Roman" w:cs="Times New Roman"/>
+        </w:rPr>
+        <w:t xml:space="preserve">Toy - </w:t>
+      </w:r>
+      <w:r>
+        <w:rPr>
+          <w:rFonts w:ascii="Times New Roman" w:hAnsi="Times New Roman" w:cs="Times New Roman"/>
+        </w:rPr>
+        <w:t xml:space="preserve">______________ </w:t>
+      </w:r>
+      <w:r>
+        <w:rPr>
+          <w:rFonts w:ascii="Times New Roman" w:hAnsi="Times New Roman" w:cs="Times New Roman"/>
+        </w:rPr>
+        <w:t>(Toys/Toyes)</w:t>
+      </w:r>
     </w:p>
     <w:p>
       <w:pPr>
@@ -632,21 +2325,74 @@
           <w:ilvl w:val="0"/>
           <w:numId w:val="1"/>
         </w:numPr>
-        <w:spacing w:after="240" w:line="240" w:lineRule="auto"/>
-        <w:rPr>
-          <w:b/>
-          <w:bCs/>
-        </w:rPr>
-      </w:pPr>
-      <w:r>
-        <w:rPr>
-          <w:b/>
-          <w:bCs/>
-        </w:rPr>
-        <w:t xml:space="preserve">Write the correct pronouns. </w:t>
-      </w:r>
-      <w:r>
-        <w:rPr>
+        <w:spacing w:after="0" w:line="480" w:lineRule="auto"/>
+        <w:ind w:left="360"/>
+        <w:rPr>
+          <w:rFonts w:ascii="Times New Roman" w:hAnsi="Times New Roman" w:cs="Times New Roman"/>
+          <w:b/>
+          <w:bCs/>
+        </w:rPr>
+      </w:pPr>
+      <w:r>
+        <w:rPr>
+          <w:rFonts w:ascii="Times New Roman" w:hAnsi="Times New Roman" w:cs="Times New Roman"/>
+          <w:b/>
+          <w:bCs/>
+        </w:rPr>
+        <w:lastRenderedPageBreak/>
+        <w:t>Rearrange the following words to make meaningful sentences</w:t>
+      </w:r>
+      <w:r>
+        <w:rPr>
+          <w:rFonts w:ascii="Times New Roman" w:hAnsi="Times New Roman" w:cs="Times New Roman"/>
+          <w:b/>
+          <w:bCs/>
+        </w:rPr>
+        <w:t>.</w:t>
+      </w:r>
+      <w:r>
+        <w:rPr>
+          <w:rFonts w:ascii="Times New Roman" w:hAnsi="Times New Roman" w:cs="Times New Roman"/>
+          <w:b/>
+          <w:bCs/>
+        </w:rPr>
+        <w:tab/>
+      </w:r>
+      <w:r>
+        <w:rPr>
+          <w:rFonts w:ascii="Times New Roman" w:hAnsi="Times New Roman" w:cs="Times New Roman"/>
+          <w:b/>
+          <w:bCs/>
+        </w:rPr>
+        <w:tab/>
+      </w:r>
+      <w:r>
+        <w:rPr>
+          <w:rFonts w:ascii="Times New Roman" w:hAnsi="Times New Roman" w:cs="Times New Roman"/>
+          <w:b/>
+          <w:bCs/>
+        </w:rPr>
+        <w:tab/>
+      </w:r>
+      <w:r>
+        <w:rPr>
+          <w:rFonts w:ascii="Times New Roman" w:hAnsi="Times New Roman" w:cs="Times New Roman"/>
+          <w:b/>
+          <w:bCs/>
+        </w:rPr>
+        <w:tab/>
+      </w:r>
+      <w:r>
+        <w:rPr>
+          <w:rFonts w:ascii="Times New Roman" w:hAnsi="Times New Roman" w:cs="Times New Roman"/>
+          <w:b/>
+          <w:bCs/>
+        </w:rPr>
+        <w:tab/>
+      </w:r>
+      <w:r>
+        <w:rPr>
+          <w:rFonts w:ascii="Times New Roman" w:hAnsi="Times New Roman" w:cs="Times New Roman"/>
           <w:b/>
           <w:bCs/>
         </w:rPr>
@@ -658,18 +2404,37 @@
         <w:pStyle w:val="ListParagraph"/>
         <w:numPr>
           <w:ilvl w:val="1"/>
-          <w:numId w:val="1"/>
+          <w:numId w:val="5"/>
         </w:numPr>
-        <w:spacing w:after="240" w:line="240" w:lineRule="auto"/>
-      </w:pPr>
-      <w:r>
-        <w:t>Ram is hungry. .........(He/I) is eating</w:t>
-      </w:r>
-      <w:r>
-        <w:t xml:space="preserve"> some </w:t>
-      </w:r>
-      <w:r>
-        <w:t>biscuits.</w:t>
+        <w:spacing w:after="0" w:line="480" w:lineRule="auto"/>
+        <w:ind w:left="792"/>
+        <w:rPr>
+          <w:rFonts w:ascii="Times New Roman" w:hAnsi="Times New Roman" w:cs="Times New Roman"/>
+        </w:rPr>
+      </w:pPr>
+      <w:r>
+        <w:rPr>
+          <w:rFonts w:ascii="Times New Roman" w:hAnsi="Times New Roman" w:cs="Times New Roman"/>
+        </w:rPr>
+        <w:t>He g</w:t>
+      </w:r>
+      <w:r>
+        <w:rPr>
+          <w:rFonts w:ascii="Times New Roman" w:hAnsi="Times New Roman" w:cs="Times New Roman"/>
+        </w:rPr>
+        <w:t>o</w:t>
+      </w:r>
+      <w:r>
+        <w:rPr>
+          <w:rFonts w:ascii="Times New Roman" w:hAnsi="Times New Roman" w:cs="Times New Roman"/>
+        </w:rPr>
+        <w:t>od is a boy.</w:t>
+      </w:r>
+      <w:r>
+        <w:rPr>
+          <w:rFonts w:ascii="Times New Roman" w:hAnsi="Times New Roman" w:cs="Times New Roman"/>
+        </w:rPr>
+        <w:t xml:space="preserve"> __________________________________________________________</w:t>
       </w:r>
     </w:p>
     <w:p>
@@ -677,24 +2442,31 @@
         <w:pStyle w:val="ListParagraph"/>
         <w:numPr>
           <w:ilvl w:val="1"/>
-          <w:numId w:val="1"/>
+          <w:numId w:val="5"/>
         </w:numPr>
-        <w:spacing w:after="240" w:line="240" w:lineRule="auto"/>
-      </w:pPr>
-      <w:r>
-        <w:t xml:space="preserve">She is </w:t>
-      </w:r>
-      <w:r>
-        <w:t>my friends. .......(I/It)</w:t>
-      </w:r>
-      <w:r>
-        <w:t xml:space="preserve"> play</w:t>
-      </w:r>
-      <w:r>
-        <w:t xml:space="preserve"> with </w:t>
-      </w:r>
-      <w:r>
-        <w:t>her.</w:t>
+        <w:spacing w:after="0" w:line="480" w:lineRule="auto"/>
+        <w:ind w:left="792"/>
+        <w:rPr>
+          <w:rFonts w:ascii="Times New Roman" w:hAnsi="Times New Roman" w:cs="Times New Roman"/>
+        </w:rPr>
+      </w:pPr>
+      <w:r>
+        <w:rPr>
+          <w:rFonts w:ascii="Times New Roman" w:hAnsi="Times New Roman" w:cs="Times New Roman"/>
+        </w:rPr>
+        <w:t>Your what is name?</w:t>
+      </w:r>
+      <w:r>
+        <w:rPr>
+          <w:rFonts w:ascii="Times New Roman" w:hAnsi="Times New Roman" w:cs="Times New Roman"/>
+        </w:rPr>
+        <w:t xml:space="preserve"> </w:t>
+      </w:r>
+      <w:r>
+        <w:rPr>
+          <w:rFonts w:ascii="Times New Roman" w:hAnsi="Times New Roman" w:cs="Times New Roman"/>
+        </w:rPr>
+        <w:t>__________________________________________________________</w:t>
       </w:r>
     </w:p>
     <w:p>
@@ -702,15 +2474,43 @@
         <w:pStyle w:val="ListParagraph"/>
         <w:numPr>
           <w:ilvl w:val="1"/>
-          <w:numId w:val="1"/>
+          <w:numId w:val="5"/>
         </w:numPr>
-        <w:spacing w:after="240" w:line="240" w:lineRule="auto"/>
-      </w:pPr>
-      <w:r>
-        <w:t>I saw a parrot. ........(It/</w:t>
-      </w:r>
-      <w:r>
-        <w:t>He) was eating fruits.</w:t>
+        <w:spacing w:after="0" w:line="480" w:lineRule="auto"/>
+        <w:ind w:left="792"/>
+        <w:rPr>
+          <w:rFonts w:ascii="Times New Roman" w:hAnsi="Times New Roman" w:cs="Times New Roman"/>
+        </w:rPr>
+      </w:pPr>
+      <w:r>
+        <w:rPr>
+          <w:rFonts w:ascii="Times New Roman" w:hAnsi="Times New Roman" w:cs="Times New Roman"/>
+        </w:rPr>
+        <w:t xml:space="preserve">Speak animals </w:t>
+      </w:r>
+      <w:r>
+        <w:rPr>
+          <w:rFonts w:ascii="Times New Roman" w:hAnsi="Times New Roman" w:cs="Times New Roman"/>
+        </w:rPr>
+        <w:t>cannot</w:t>
+      </w:r>
+      <w:r>
+        <w:rPr>
+          <w:rFonts w:ascii="Times New Roman" w:hAnsi="Times New Roman" w:cs="Times New Roman"/>
+        </w:rPr>
+        <w:t>.</w:t>
+      </w:r>
+      <w:r>
+        <w:rPr>
+          <w:rFonts w:ascii="Times New Roman" w:hAnsi="Times New Roman" w:cs="Times New Roman"/>
+        </w:rPr>
+        <w:t xml:space="preserve"> </w:t>
+      </w:r>
+      <w:r>
+        <w:rPr>
+          <w:rFonts w:ascii="Times New Roman" w:hAnsi="Times New Roman" w:cs="Times New Roman"/>
+        </w:rPr>
+        <w:t>__________________________________________________________</w:t>
       </w:r>
     </w:p>
     <w:p>
@@ -718,15 +2518,31 @@
         <w:pStyle w:val="ListParagraph"/>
         <w:numPr>
           <w:ilvl w:val="1"/>
-          <w:numId w:val="1"/>
+          <w:numId w:val="5"/>
         </w:numPr>
-        <w:spacing w:after="240" w:line="240" w:lineRule="auto"/>
-      </w:pPr>
-      <w:r>
-        <w:t>My sister is a nurse. .........</w:t>
-      </w:r>
-      <w:r>
-        <w:t>(She/They) works in a hospital.</w:t>
+        <w:spacing w:after="0" w:line="480" w:lineRule="auto"/>
+        <w:ind w:left="792"/>
+        <w:rPr>
+          <w:rFonts w:ascii="Times New Roman" w:hAnsi="Times New Roman" w:cs="Times New Roman"/>
+        </w:rPr>
+      </w:pPr>
+      <w:r>
+        <w:rPr>
+          <w:rFonts w:ascii="Times New Roman" w:hAnsi="Times New Roman" w:cs="Times New Roman"/>
+        </w:rPr>
+        <w:t>Me she helps.</w:t>
+      </w:r>
+      <w:r>
+        <w:rPr>
+          <w:rFonts w:ascii="Times New Roman" w:hAnsi="Times New Roman" w:cs="Times New Roman"/>
+        </w:rPr>
+        <w:t xml:space="preserve"> </w:t>
+      </w:r>
+      <w:r>
+        <w:rPr>
+          <w:rFonts w:ascii="Times New Roman" w:hAnsi="Times New Roman" w:cs="Times New Roman"/>
+        </w:rPr>
+        <w:t>__________________________________________________________</w:t>
       </w:r>
     </w:p>
     <w:p>
@@ -734,20 +2550,39 @@
         <w:pStyle w:val="ListParagraph"/>
         <w:numPr>
           <w:ilvl w:val="1"/>
-          <w:numId w:val="1"/>
+          <w:numId w:val="5"/>
         </w:numPr>
-        <w:spacing w:after="240" w:line="240" w:lineRule="auto"/>
-      </w:pPr>
-      <w:r>
-        <w:t xml:space="preserve">Rahul went to zoo. .......(He/She) watched </w:t>
-      </w:r>
-      <w:r>
-        <w:t>various animals.</w:t>
+        <w:spacing w:after="0" w:line="480" w:lineRule="auto"/>
+        <w:ind w:left="792"/>
+        <w:rPr>
+          <w:rFonts w:ascii="Times New Roman" w:hAnsi="Times New Roman" w:cs="Times New Roman"/>
+        </w:rPr>
+      </w:pPr>
+      <w:r>
+        <w:rPr>
+          <w:rFonts w:ascii="Times New Roman" w:hAnsi="Times New Roman" w:cs="Times New Roman"/>
+        </w:rPr>
+        <w:t>Do where live you?</w:t>
+      </w:r>
+      <w:r>
+        <w:rPr>
+          <w:rFonts w:ascii="Times New Roman" w:hAnsi="Times New Roman" w:cs="Times New Roman"/>
+        </w:rPr>
+        <w:t xml:space="preserve"> </w:t>
+      </w:r>
+      <w:r>
+        <w:rPr>
+          <w:rFonts w:ascii="Times New Roman" w:hAnsi="Times New Roman" w:cs="Times New Roman"/>
+        </w:rPr>
+        <w:t>__________________________________________________________</w:t>
       </w:r>
     </w:p>
     <w:p>
       <w:pPr>
-        <w:spacing w:after="0" w:line="240" w:lineRule="auto"/>
+        <w:spacing w:after="0" w:line="360" w:lineRule="auto"/>
+        <w:rPr>
+          <w:rFonts w:ascii="Times New Roman" w:hAnsi="Times New Roman" w:cs="Times New Roman"/>
+        </w:rPr>
       </w:pPr>
     </w:p>
     <w:p>
@@ -757,14 +2592,17 @@
           <w:ilvl w:val="0"/>
           <w:numId w:val="1"/>
         </w:numPr>
-        <w:spacing w:after="240" w:line="240" w:lineRule="auto"/>
-        <w:rPr>
-          <w:b/>
-          <w:bCs/>
-        </w:rPr>
-      </w:pPr>
-      <w:r>
-        <w:rPr>
+        <w:spacing w:after="0" w:line="600" w:lineRule="auto"/>
+        <w:ind w:left="360"/>
+        <w:rPr>
+          <w:rFonts w:ascii="Times New Roman" w:hAnsi="Times New Roman" w:cs="Times New Roman"/>
+          <w:b/>
+          <w:bCs/>
+        </w:rPr>
+      </w:pPr>
+      <w:r>
+        <w:rPr>
+          <w:rFonts w:ascii="Times New Roman" w:hAnsi="Times New Roman" w:cs="Times New Roman"/>
           <w:b/>
           <w:bCs/>
         </w:rPr>
@@ -772,13 +2610,87 @@
       </w:r>
       <w:r>
         <w:rPr>
-          <w:b/>
-          <w:bCs/>
-        </w:rPr>
-        <w:t>the following to make good sentences. [</w:t>
-      </w:r>
-      <w:r>
-        <w:rPr>
+          <w:rFonts w:ascii="Times New Roman" w:hAnsi="Times New Roman" w:cs="Times New Roman"/>
+          <w:b/>
+          <w:bCs/>
+        </w:rPr>
+        <w:t xml:space="preserve">the following to make good sentences. </w:t>
+      </w:r>
+      <w:r>
+        <w:rPr>
+          <w:rFonts w:ascii="Times New Roman" w:hAnsi="Times New Roman" w:cs="Times New Roman"/>
+          <w:b/>
+          <w:bCs/>
+        </w:rPr>
+        <w:tab/>
+      </w:r>
+      <w:r>
+        <w:rPr>
+          <w:rFonts w:ascii="Times New Roman" w:hAnsi="Times New Roman" w:cs="Times New Roman"/>
+          <w:b/>
+          <w:bCs/>
+        </w:rPr>
+        <w:tab/>
+      </w:r>
+      <w:r>
+        <w:rPr>
+          <w:rFonts w:ascii="Times New Roman" w:hAnsi="Times New Roman" w:cs="Times New Roman"/>
+          <w:b/>
+          <w:bCs/>
+        </w:rPr>
+        <w:tab/>
+      </w:r>
+      <w:r>
+        <w:rPr>
+          <w:rFonts w:ascii="Times New Roman" w:hAnsi="Times New Roman" w:cs="Times New Roman"/>
+          <w:b/>
+          <w:bCs/>
+        </w:rPr>
+        <w:tab/>
+      </w:r>
+      <w:r>
+        <w:rPr>
+          <w:rFonts w:ascii="Times New Roman" w:hAnsi="Times New Roman" w:cs="Times New Roman"/>
+          <w:b/>
+          <w:bCs/>
+        </w:rPr>
+        <w:tab/>
+      </w:r>
+      <w:r>
+        <w:rPr>
+          <w:rFonts w:ascii="Times New Roman" w:hAnsi="Times New Roman" w:cs="Times New Roman"/>
+          <w:b/>
+          <w:bCs/>
+        </w:rPr>
+        <w:tab/>
+      </w:r>
+      <w:r>
+        <w:rPr>
+          <w:rFonts w:ascii="Times New Roman" w:hAnsi="Times New Roman" w:cs="Times New Roman"/>
+          <w:b/>
+          <w:bCs/>
+        </w:rPr>
+        <w:tab/>
+      </w:r>
+      <w:r>
+        <w:rPr>
+          <w:rFonts w:ascii="Times New Roman" w:hAnsi="Times New Roman" w:cs="Times New Roman"/>
+          <w:b/>
+          <w:bCs/>
+        </w:rPr>
+        <w:tab/>
+      </w:r>
+      <w:r>
+        <w:rPr>
+          <w:rFonts w:ascii="Times New Roman" w:hAnsi="Times New Roman" w:cs="Times New Roman"/>
+          <w:b/>
+          <w:bCs/>
+        </w:rPr>
+        <w:t>[</w:t>
+      </w:r>
+      <w:r>
+        <w:rPr>
+          <w:rFonts w:ascii="Times New Roman" w:hAnsi="Times New Roman" w:cs="Times New Roman"/>
           <w:b/>
           <w:bCs/>
         </w:rPr>
@@ -790,20 +2702,42 @@
         <w:pStyle w:val="ListParagraph"/>
         <w:numPr>
           <w:ilvl w:val="1"/>
-          <w:numId w:val="1"/>
+          <w:numId w:val="6"/>
         </w:numPr>
-        <w:spacing w:after="240" w:line="240" w:lineRule="auto"/>
-      </w:pPr>
-      <w:r>
+        <w:spacing w:after="0" w:line="600" w:lineRule="auto"/>
+        <w:ind w:left="792"/>
+        <w:rPr>
+          <w:rFonts w:ascii="Times New Roman" w:hAnsi="Times New Roman" w:cs="Times New Roman"/>
+        </w:rPr>
+      </w:pPr>
+      <w:r>
+        <w:rPr>
+          <w:rFonts w:ascii="Times New Roman" w:hAnsi="Times New Roman" w:cs="Times New Roman"/>
+        </w:rPr>
         <w:t xml:space="preserve">A cow                    </w:t>
       </w:r>
       <w:r>
+        <w:rPr>
+          <w:rFonts w:ascii="Times New Roman" w:hAnsi="Times New Roman" w:cs="Times New Roman"/>
+        </w:rPr>
         <w:t xml:space="preserve"> </w:t>
       </w:r>
       <w:r>
+        <w:rPr>
+          <w:rFonts w:ascii="Times New Roman" w:hAnsi="Times New Roman" w:cs="Times New Roman"/>
+        </w:rPr>
         <w:t xml:space="preserve">         </w:t>
       </w:r>
       <w:r>
+        <w:rPr>
+          <w:rFonts w:ascii="Times New Roman" w:hAnsi="Times New Roman" w:cs="Times New Roman"/>
+        </w:rPr>
+        <w:tab/>
+      </w:r>
+      <w:r>
+        <w:rPr>
+          <w:rFonts w:ascii="Times New Roman" w:hAnsi="Times New Roman" w:cs="Times New Roman"/>
+        </w:rPr>
         <w:t>gives us eggs.</w:t>
       </w:r>
     </w:p>
@@ -812,15 +2746,37 @@
         <w:pStyle w:val="ListParagraph"/>
         <w:numPr>
           <w:ilvl w:val="1"/>
-          <w:numId w:val="1"/>
+          <w:numId w:val="6"/>
         </w:numPr>
-        <w:spacing w:after="240" w:line="240" w:lineRule="auto"/>
-      </w:pPr>
-      <w:r>
+        <w:spacing w:after="0" w:line="600" w:lineRule="auto"/>
+        <w:ind w:left="792"/>
+        <w:rPr>
+          <w:rFonts w:ascii="Times New Roman" w:hAnsi="Times New Roman" w:cs="Times New Roman"/>
+        </w:rPr>
+      </w:pPr>
+      <w:r>
+        <w:rPr>
+          <w:rFonts w:ascii="Times New Roman" w:hAnsi="Times New Roman" w:cs="Times New Roman"/>
+        </w:rPr>
         <w:t xml:space="preserve">A </w:t>
       </w:r>
       <w:r>
-        <w:t>sheep                          gives us milk.</w:t>
+        <w:rPr>
+          <w:rFonts w:ascii="Times New Roman" w:hAnsi="Times New Roman" w:cs="Times New Roman"/>
+        </w:rPr>
+        <w:t xml:space="preserve">sheep                          </w:t>
+      </w:r>
+      <w:r>
+        <w:rPr>
+          <w:rFonts w:ascii="Times New Roman" w:hAnsi="Times New Roman" w:cs="Times New Roman"/>
+        </w:rPr>
+        <w:tab/>
+      </w:r>
+      <w:r>
+        <w:rPr>
+          <w:rFonts w:ascii="Times New Roman" w:hAnsi="Times New Roman" w:cs="Times New Roman"/>
+        </w:rPr>
+        <w:t>gives us milk.</w:t>
       </w:r>
     </w:p>
     <w:p>
@@ -828,37 +2784,61 @@
         <w:pStyle w:val="ListParagraph"/>
         <w:numPr>
           <w:ilvl w:val="1"/>
-          <w:numId w:val="1"/>
+          <w:numId w:val="6"/>
         </w:numPr>
-        <w:spacing w:after="240" w:line="240" w:lineRule="auto"/>
-      </w:pPr>
-      <w:r>
-        <w:t xml:space="preserve">A hen                               gives us </w:t>
-      </w:r>
-      <w:r>
+        <w:spacing w:after="0" w:line="600" w:lineRule="auto"/>
+        <w:ind w:left="792"/>
+        <w:rPr>
+          <w:rFonts w:ascii="Times New Roman" w:hAnsi="Times New Roman" w:cs="Times New Roman"/>
+        </w:rPr>
+      </w:pPr>
+      <w:r>
+        <w:rPr>
+          <w:rFonts w:ascii="Times New Roman" w:hAnsi="Times New Roman" w:cs="Times New Roman"/>
+        </w:rPr>
+        <w:t xml:space="preserve">A hen                               </w:t>
+      </w:r>
+      <w:r>
+        <w:rPr>
+          <w:rFonts w:ascii="Times New Roman" w:hAnsi="Times New Roman" w:cs="Times New Roman"/>
+        </w:rPr>
+        <w:tab/>
+      </w:r>
+      <w:r>
+        <w:rPr>
+          <w:rFonts w:ascii="Times New Roman" w:hAnsi="Times New Roman" w:cs="Times New Roman"/>
+        </w:rPr>
+        <w:t xml:space="preserve">gives us </w:t>
+      </w:r>
+      <w:r>
+        <w:rPr>
+          <w:rFonts w:ascii="Times New Roman" w:hAnsi="Times New Roman" w:cs="Times New Roman"/>
+        </w:rPr>
         <w:t>wool.</w:t>
       </w:r>
     </w:p>
     <w:p>
       <w:pPr>
         <w:pStyle w:val="ListParagraph"/>
-        <w:spacing w:after="240" w:line="240" w:lineRule="auto"/>
-        <w:ind w:left="1440"/>
-      </w:pPr>
-      <w:r>
-        <w:t xml:space="preserve">         </w:t>
-      </w:r>
-      <w:r>
-        <w:rPr>
-          <w:b/>
-          <w:bCs/>
-        </w:rPr>
-        <w:t xml:space="preserve">     Best of Luck</w:t>
+        <w:spacing w:after="0" w:line="600" w:lineRule="auto"/>
+        <w:ind w:left="0"/>
+        <w:jc w:val="center"/>
+        <w:rPr>
+          <w:rFonts w:ascii="Times New Roman" w:hAnsi="Times New Roman" w:cs="Times New Roman"/>
+        </w:rPr>
+      </w:pPr>
+      <w:r>
+        <w:rPr>
+          <w:rFonts w:ascii="Times New Roman" w:hAnsi="Times New Roman" w:cs="Times New Roman"/>
+          <w:b/>
+          <w:bCs/>
+        </w:rPr>
+        <w:t>Best of Luck</w:t>
       </w:r>
     </w:p>
     <w:sectPr>
-      <w:pgSz w:w="12240" w:h="15840"/>
-      <w:pgMar w:top="630" w:right="1440" w:bottom="0" w:left="1440" w:header="708" w:footer="708" w:gutter="0"/>
+      <w:pgSz w:w="11906" w:h="16838" w:code="9"/>
+      <w:pgMar w:top="720" w:right="720" w:bottom="450" w:left="720" w:header="708" w:footer="708" w:gutter="0"/>
       <w:cols w:space="708"/>
       <w:docGrid w:linePitch="360"/>
     </w:sectPr>
@@ -869,6 +2849,187 @@
 <file path=word/numbering.xml><?xml version="1.0" encoding="utf-8"?>
 <w:numbering xmlns:wpc="http://schemas.microsoft.com/office/word/2010/wordprocessingCanvas" xmlns:cx="http://schemas.microsoft.com/office/drawing/2014/chartex" xmlns:cx1="http://schemas.microsoft.com/office/drawing/2015/9/8/chartex" xmlns:cx2="http://schemas.microsoft.com/office/drawing/2015/10/21/chartex" xmlns:cx3="http://schemas.microsoft.com/office/drawing/2016/5/9/chartex" xmlns:cx4="http://schemas.microsoft.com/office/drawing/2016/5/10/chartex" xmlns:cx5="http://schemas.microsoft.com/office/drawing/2016/5/11/chartex" xmlns:cx6="http://schemas.microsoft.com/office/drawing/2016/5/12/chartex" xmlns:cx7="http://schemas.microsoft.com/office/drawing/2016/5/13/chartex" xmlns:cx8="http://schemas.microsoft.com/office/drawing/2016/5/14/chartex" xmlns:mc="http://schemas.openxmlformats.org/markup-compatibility/2006" xmlns:aink="http://schemas.microsoft.com/office/drawing/2016/ink" xmlns:am3d="http://schemas.microsoft.com/office/drawing/2017/model3d" xmlns:o="urn:schemas-microsoft-com:office:office" xmlns:oel="http://schemas.microsoft.com/office/2019/extlst" xmlns:r="http://schemas.openxmlformats.org/officeDocument/2006/relationships" xmlns:m="http://schemas.openxmlformats.org/officeDocument/2006/math" xmlns:v="urn:schemas-microsoft-com:vml" xmlns:wp14="http://schemas.microsoft.com/office/word/2010/wordprocessingDrawing" xmlns:wp="http://schemas.openxmlformats.org/drawingml/2006/wordprocessingDrawing" xmlns:w10="urn:schemas-microsoft-com:office:word" xmlns:w="http://schemas.openxmlformats.org/wordprocessingml/2006/main" xmlns:w14="http://schemas.microsoft.com/office/word/2010/wordml" xmlns:w15="http://schemas.microsoft.com/office/word/2012/wordml" xmlns:w16cex="http://schemas.microsoft.com/office/word/2018/wordml/cex" xmlns:w16cid="http://schemas.microsoft.com/office/word/2016/wordml/cid" xmlns:w16="http://schemas.microsoft.com/office/word/2018/wordml" xmlns:w16du="http://schemas.microsoft.com/office/word/2023/wordml/word16du" xmlns:w16sdtdh="http://schemas.microsoft.com/office/word/2020/wordml/sdtdatahash" xmlns:w16sdtfl="http://schemas.microsoft.com/office/word/2024/wordml/sdtformatlock" xmlns:w16se="http://schemas.microsoft.com/office/word/2015/wordml/symex" xmlns:wpg="http://schemas.microsoft.com/office/word/2010/wordprocessingGroup" xmlns:wpi="http://schemas.microsoft.com/office/word/2010/wordprocessingInk" xmlns:wne="http://schemas.microsoft.com/office/word/2006/wordml" xmlns:wps="http://schemas.microsoft.com/office/word/2010/wordprocessingShape" mc:Ignorable="w14 w15 w16se w16cid w16 w16cex w16sdtdh w16sdtfl w16du wp14">
   <w:abstractNum w:abstractNumId="0" w15:restartNumberingAfterBreak="0">
+    <w:nsid w:val="032A20DF"/>
+    <w:multiLevelType w:val="hybridMultilevel"/>
+    <w:tmpl w:val="2084B960"/>
+    <w:lvl w:ilvl="0" w:tplc="04090017">
+      <w:start w:val="1"/>
+      <w:numFmt w:val="lowerLetter"/>
+      <w:lvlText w:val="%1)"/>
+      <w:lvlJc w:val="left"/>
+      <w:pPr>
+        <w:ind w:left="720" w:hanging="360"/>
+      </w:pPr>
+      <w:rPr>
+        <w:rFonts w:hint="default"/>
+      </w:rPr>
+    </w:lvl>
+    <w:lvl w:ilvl="1" w:tplc="04090019" w:tentative="1">
+      <w:start w:val="1"/>
+      <w:numFmt w:val="lowerLetter"/>
+      <w:lvlText w:val="%2."/>
+      <w:lvlJc w:val="left"/>
+      <w:pPr>
+        <w:ind w:left="1440" w:hanging="360"/>
+      </w:pPr>
+    </w:lvl>
+    <w:lvl w:ilvl="2" w:tplc="0409001B" w:tentative="1">
+      <w:start w:val="1"/>
+      <w:numFmt w:val="lowerRoman"/>
+      <w:lvlText w:val="%3."/>
+      <w:lvlJc w:val="right"/>
+      <w:pPr>
+        <w:ind w:left="2160" w:hanging="180"/>
+      </w:pPr>
+    </w:lvl>
+    <w:lvl w:ilvl="3" w:tplc="0409000F" w:tentative="1">
+      <w:start w:val="1"/>
+      <w:numFmt w:val="decimal"/>
+      <w:lvlText w:val="%4."/>
+      <w:lvlJc w:val="left"/>
+      <w:pPr>
+        <w:ind w:left="2880" w:hanging="360"/>
+      </w:pPr>
+    </w:lvl>
+    <w:lvl w:ilvl="4" w:tplc="04090019" w:tentative="1">
+      <w:start w:val="1"/>
+      <w:numFmt w:val="lowerLetter"/>
+      <w:lvlText w:val="%5."/>
+      <w:lvlJc w:val="left"/>
+      <w:pPr>
+        <w:ind w:left="3600" w:hanging="360"/>
+      </w:pPr>
+    </w:lvl>
+    <w:lvl w:ilvl="5" w:tplc="0409001B" w:tentative="1">
+      <w:start w:val="1"/>
+      <w:numFmt w:val="lowerRoman"/>
+      <w:lvlText w:val="%6."/>
+      <w:lvlJc w:val="right"/>
+      <w:pPr>
+        <w:ind w:left="4320" w:hanging="180"/>
+      </w:pPr>
+    </w:lvl>
+    <w:lvl w:ilvl="6" w:tplc="0409000F" w:tentative="1">
+      <w:start w:val="1"/>
+      <w:numFmt w:val="decimal"/>
+      <w:lvlText w:val="%7."/>
+      <w:lvlJc w:val="left"/>
+      <w:pPr>
+        <w:ind w:left="5040" w:hanging="360"/>
+      </w:pPr>
+    </w:lvl>
+    <w:lvl w:ilvl="7" w:tplc="04090019" w:tentative="1">
+      <w:start w:val="1"/>
+      <w:numFmt w:val="lowerLetter"/>
+      <w:lvlText w:val="%8."/>
+      <w:lvlJc w:val="left"/>
+      <w:pPr>
+        <w:ind w:left="5760" w:hanging="360"/>
+      </w:pPr>
+    </w:lvl>
+    <w:lvl w:ilvl="8" w:tplc="0409001B" w:tentative="1">
+      <w:start w:val="1"/>
+      <w:numFmt w:val="lowerRoman"/>
+      <w:lvlText w:val="%9."/>
+      <w:lvlJc w:val="right"/>
+      <w:pPr>
+        <w:ind w:left="6480" w:hanging="180"/>
+      </w:pPr>
+    </w:lvl>
+  </w:abstractNum>
+  <w:abstractNum w:abstractNumId="1" w15:restartNumberingAfterBreak="0">
+    <w:nsid w:val="09787135"/>
+    <w:multiLevelType w:val="hybridMultilevel"/>
+    <w:tmpl w:val="DBDC2352"/>
+    <w:lvl w:ilvl="0" w:tplc="FFFFFFFF">
+      <w:start w:val="1"/>
+      <w:numFmt w:val="decimal"/>
+      <w:lvlText w:val="%1."/>
+      <w:lvlJc w:val="left"/>
+      <w:pPr>
+        <w:ind w:left="720" w:hanging="360"/>
+      </w:pPr>
+      <w:rPr>
+        <w:rFonts w:hint="default"/>
+      </w:rPr>
+    </w:lvl>
+    <w:lvl w:ilvl="1" w:tplc="04090017">
+      <w:start w:val="1"/>
+      <w:numFmt w:val="lowerLetter"/>
+      <w:lvlText w:val="%2)"/>
+      <w:lvlJc w:val="left"/>
+      <w:pPr>
+        <w:ind w:left="1440" w:hanging="360"/>
+      </w:pPr>
+      <w:rPr>
+        <w:rFonts w:hint="default"/>
+      </w:rPr>
+    </w:lvl>
+    <w:lvl w:ilvl="2" w:tplc="FFFFFFFF" w:tentative="1">
+      <w:start w:val="1"/>
+      <w:numFmt w:val="lowerRoman"/>
+      <w:lvlText w:val="%3."/>
+      <w:lvlJc w:val="right"/>
+      <w:pPr>
+        <w:ind w:left="2160" w:hanging="180"/>
+      </w:pPr>
+    </w:lvl>
+    <w:lvl w:ilvl="3" w:tplc="FFFFFFFF" w:tentative="1">
+      <w:start w:val="1"/>
+      <w:numFmt w:val="decimal"/>
+      <w:lvlText w:val="%4."/>
+      <w:lvlJc w:val="left"/>
+      <w:pPr>
+        <w:ind w:left="2880" w:hanging="360"/>
+      </w:pPr>
+    </w:lvl>
+    <w:lvl w:ilvl="4" w:tplc="FFFFFFFF" w:tentative="1">
+      <w:start w:val="1"/>
+      <w:numFmt w:val="lowerLetter"/>
+      <w:lvlText w:val="%5."/>
+      <w:lvlJc w:val="left"/>
+      <w:pPr>
+        <w:ind w:left="3600" w:hanging="360"/>
+      </w:pPr>
+    </w:lvl>
+    <w:lvl w:ilvl="5" w:tplc="FFFFFFFF" w:tentative="1">
+      <w:start w:val="1"/>
+      <w:numFmt w:val="lowerRoman"/>
+      <w:lvlText w:val="%6."/>
+      <w:lvlJc w:val="right"/>
+      <w:pPr>
+        <w:ind w:left="4320" w:hanging="180"/>
+      </w:pPr>
+    </w:lvl>
+    <w:lvl w:ilvl="6" w:tplc="FFFFFFFF" w:tentative="1">
+      <w:start w:val="1"/>
+      <w:numFmt w:val="decimal"/>
+      <w:lvlText w:val="%7."/>
+      <w:lvlJc w:val="left"/>
+      <w:pPr>
+        <w:ind w:left="5040" w:hanging="360"/>
+      </w:pPr>
+    </w:lvl>
+    <w:lvl w:ilvl="7" w:tplc="FFFFFFFF" w:tentative="1">
+      <w:start w:val="1"/>
+      <w:numFmt w:val="lowerLetter"/>
+      <w:lvlText w:val="%8."/>
+      <w:lvlJc w:val="left"/>
+      <w:pPr>
+        <w:ind w:left="5760" w:hanging="360"/>
+      </w:pPr>
+    </w:lvl>
+    <w:lvl w:ilvl="8" w:tplc="FFFFFFFF" w:tentative="1">
+      <w:start w:val="1"/>
+      <w:numFmt w:val="lowerRoman"/>
+      <w:lvlText w:val="%9."/>
+      <w:lvlJc w:val="right"/>
+      <w:pPr>
+        <w:ind w:left="6480" w:hanging="180"/>
+      </w:pPr>
+    </w:lvl>
+  </w:abstractNum>
+  <w:abstractNum w:abstractNumId="2" w15:restartNumberingAfterBreak="0">
     <w:nsid w:val="167F3FF6"/>
     <w:multiLevelType w:val="hybridMultilevel"/>
     <w:tmpl w:val="6E3C5B02"/>
@@ -960,8 +3121,486 @@
       </w:pPr>
     </w:lvl>
   </w:abstractNum>
+  <w:abstractNum w:abstractNumId="3" w15:restartNumberingAfterBreak="0">
+    <w:nsid w:val="1EEF6AC8"/>
+    <w:multiLevelType w:val="hybridMultilevel"/>
+    <w:tmpl w:val="BD224A62"/>
+    <w:lvl w:ilvl="0" w:tplc="FFFFFFFF">
+      <w:start w:val="1"/>
+      <w:numFmt w:val="decimal"/>
+      <w:lvlText w:val="%1."/>
+      <w:lvlJc w:val="left"/>
+      <w:pPr>
+        <w:ind w:left="720" w:hanging="360"/>
+      </w:pPr>
+      <w:rPr>
+        <w:rFonts w:hint="default"/>
+      </w:rPr>
+    </w:lvl>
+    <w:lvl w:ilvl="1" w:tplc="04090017">
+      <w:start w:val="1"/>
+      <w:numFmt w:val="lowerLetter"/>
+      <w:lvlText w:val="%2)"/>
+      <w:lvlJc w:val="left"/>
+      <w:pPr>
+        <w:ind w:left="1440" w:hanging="360"/>
+      </w:pPr>
+      <w:rPr>
+        <w:rFonts w:hint="default"/>
+      </w:rPr>
+    </w:lvl>
+    <w:lvl w:ilvl="2" w:tplc="FFFFFFFF" w:tentative="1">
+      <w:start w:val="1"/>
+      <w:numFmt w:val="lowerRoman"/>
+      <w:lvlText w:val="%3."/>
+      <w:lvlJc w:val="right"/>
+      <w:pPr>
+        <w:ind w:left="2160" w:hanging="180"/>
+      </w:pPr>
+    </w:lvl>
+    <w:lvl w:ilvl="3" w:tplc="FFFFFFFF" w:tentative="1">
+      <w:start w:val="1"/>
+      <w:numFmt w:val="decimal"/>
+      <w:lvlText w:val="%4."/>
+      <w:lvlJc w:val="left"/>
+      <w:pPr>
+        <w:ind w:left="2880" w:hanging="360"/>
+      </w:pPr>
+    </w:lvl>
+    <w:lvl w:ilvl="4" w:tplc="FFFFFFFF" w:tentative="1">
+      <w:start w:val="1"/>
+      <w:numFmt w:val="lowerLetter"/>
+      <w:lvlText w:val="%5."/>
+      <w:lvlJc w:val="left"/>
+      <w:pPr>
+        <w:ind w:left="3600" w:hanging="360"/>
+      </w:pPr>
+    </w:lvl>
+    <w:lvl w:ilvl="5" w:tplc="FFFFFFFF" w:tentative="1">
+      <w:start w:val="1"/>
+      <w:numFmt w:val="lowerRoman"/>
+      <w:lvlText w:val="%6."/>
+      <w:lvlJc w:val="right"/>
+      <w:pPr>
+        <w:ind w:left="4320" w:hanging="180"/>
+      </w:pPr>
+    </w:lvl>
+    <w:lvl w:ilvl="6" w:tplc="FFFFFFFF" w:tentative="1">
+      <w:start w:val="1"/>
+      <w:numFmt w:val="decimal"/>
+      <w:lvlText w:val="%7."/>
+      <w:lvlJc w:val="left"/>
+      <w:pPr>
+        <w:ind w:left="5040" w:hanging="360"/>
+      </w:pPr>
+    </w:lvl>
+    <w:lvl w:ilvl="7" w:tplc="FFFFFFFF" w:tentative="1">
+      <w:start w:val="1"/>
+      <w:numFmt w:val="lowerLetter"/>
+      <w:lvlText w:val="%8."/>
+      <w:lvlJc w:val="left"/>
+      <w:pPr>
+        <w:ind w:left="5760" w:hanging="360"/>
+      </w:pPr>
+    </w:lvl>
+    <w:lvl w:ilvl="8" w:tplc="FFFFFFFF" w:tentative="1">
+      <w:start w:val="1"/>
+      <w:numFmt w:val="lowerRoman"/>
+      <w:lvlText w:val="%9."/>
+      <w:lvlJc w:val="right"/>
+      <w:pPr>
+        <w:ind w:left="6480" w:hanging="180"/>
+      </w:pPr>
+    </w:lvl>
+  </w:abstractNum>
+  <w:abstractNum w:abstractNumId="4" w15:restartNumberingAfterBreak="0">
+    <w:nsid w:val="28226B2B"/>
+    <w:multiLevelType w:val="hybridMultilevel"/>
+    <w:tmpl w:val="B06EF800"/>
+    <w:lvl w:ilvl="0" w:tplc="FFFFFFFF">
+      <w:start w:val="1"/>
+      <w:numFmt w:val="decimal"/>
+      <w:lvlText w:val="%1."/>
+      <w:lvlJc w:val="left"/>
+      <w:pPr>
+        <w:ind w:left="720" w:hanging="360"/>
+      </w:pPr>
+      <w:rPr>
+        <w:rFonts w:hint="default"/>
+      </w:rPr>
+    </w:lvl>
+    <w:lvl w:ilvl="1" w:tplc="04090017">
+      <w:start w:val="1"/>
+      <w:numFmt w:val="lowerLetter"/>
+      <w:lvlText w:val="%2)"/>
+      <w:lvlJc w:val="left"/>
+      <w:pPr>
+        <w:ind w:left="1440" w:hanging="360"/>
+      </w:pPr>
+      <w:rPr>
+        <w:rFonts w:hint="default"/>
+      </w:rPr>
+    </w:lvl>
+    <w:lvl w:ilvl="2" w:tplc="FFFFFFFF" w:tentative="1">
+      <w:start w:val="1"/>
+      <w:numFmt w:val="lowerRoman"/>
+      <w:lvlText w:val="%3."/>
+      <w:lvlJc w:val="right"/>
+      <w:pPr>
+        <w:ind w:left="2160" w:hanging="180"/>
+      </w:pPr>
+    </w:lvl>
+    <w:lvl w:ilvl="3" w:tplc="FFFFFFFF" w:tentative="1">
+      <w:start w:val="1"/>
+      <w:numFmt w:val="decimal"/>
+      <w:lvlText w:val="%4."/>
+      <w:lvlJc w:val="left"/>
+      <w:pPr>
+        <w:ind w:left="2880" w:hanging="360"/>
+      </w:pPr>
+    </w:lvl>
+    <w:lvl w:ilvl="4" w:tplc="FFFFFFFF" w:tentative="1">
+      <w:start w:val="1"/>
+      <w:numFmt w:val="lowerLetter"/>
+      <w:lvlText w:val="%5."/>
+      <w:lvlJc w:val="left"/>
+      <w:pPr>
+        <w:ind w:left="3600" w:hanging="360"/>
+      </w:pPr>
+    </w:lvl>
+    <w:lvl w:ilvl="5" w:tplc="FFFFFFFF" w:tentative="1">
+      <w:start w:val="1"/>
+      <w:numFmt w:val="lowerRoman"/>
+      <w:lvlText w:val="%6."/>
+      <w:lvlJc w:val="right"/>
+      <w:pPr>
+        <w:ind w:left="4320" w:hanging="180"/>
+      </w:pPr>
+    </w:lvl>
+    <w:lvl w:ilvl="6" w:tplc="FFFFFFFF" w:tentative="1">
+      <w:start w:val="1"/>
+      <w:numFmt w:val="decimal"/>
+      <w:lvlText w:val="%7."/>
+      <w:lvlJc w:val="left"/>
+      <w:pPr>
+        <w:ind w:left="5040" w:hanging="360"/>
+      </w:pPr>
+    </w:lvl>
+    <w:lvl w:ilvl="7" w:tplc="FFFFFFFF" w:tentative="1">
+      <w:start w:val="1"/>
+      <w:numFmt w:val="lowerLetter"/>
+      <w:lvlText w:val="%8."/>
+      <w:lvlJc w:val="left"/>
+      <w:pPr>
+        <w:ind w:left="5760" w:hanging="360"/>
+      </w:pPr>
+    </w:lvl>
+    <w:lvl w:ilvl="8" w:tplc="FFFFFFFF" w:tentative="1">
+      <w:start w:val="1"/>
+      <w:numFmt w:val="lowerRoman"/>
+      <w:lvlText w:val="%9."/>
+      <w:lvlJc w:val="right"/>
+      <w:pPr>
+        <w:ind w:left="6480" w:hanging="180"/>
+      </w:pPr>
+    </w:lvl>
+  </w:abstractNum>
+  <w:abstractNum w:abstractNumId="5" w15:restartNumberingAfterBreak="0">
+    <w:nsid w:val="2A524C5D"/>
+    <w:multiLevelType w:val="hybridMultilevel"/>
+    <w:tmpl w:val="CF0CAD28"/>
+    <w:lvl w:ilvl="0" w:tplc="FFFFFFFF">
+      <w:start w:val="1"/>
+      <w:numFmt w:val="decimal"/>
+      <w:lvlText w:val="%1."/>
+      <w:lvlJc w:val="left"/>
+      <w:pPr>
+        <w:ind w:left="720" w:hanging="360"/>
+      </w:pPr>
+      <w:rPr>
+        <w:rFonts w:hint="default"/>
+      </w:rPr>
+    </w:lvl>
+    <w:lvl w:ilvl="1" w:tplc="04090017">
+      <w:start w:val="1"/>
+      <w:numFmt w:val="lowerLetter"/>
+      <w:lvlText w:val="%2)"/>
+      <w:lvlJc w:val="left"/>
+      <w:pPr>
+        <w:ind w:left="1440" w:hanging="360"/>
+      </w:pPr>
+      <w:rPr>
+        <w:rFonts w:hint="default"/>
+      </w:rPr>
+    </w:lvl>
+    <w:lvl w:ilvl="2" w:tplc="FFFFFFFF" w:tentative="1">
+      <w:start w:val="1"/>
+      <w:numFmt w:val="lowerRoman"/>
+      <w:lvlText w:val="%3."/>
+      <w:lvlJc w:val="right"/>
+      <w:pPr>
+        <w:ind w:left="2160" w:hanging="180"/>
+      </w:pPr>
+    </w:lvl>
+    <w:lvl w:ilvl="3" w:tplc="FFFFFFFF" w:tentative="1">
+      <w:start w:val="1"/>
+      <w:numFmt w:val="decimal"/>
+      <w:lvlText w:val="%4."/>
+      <w:lvlJc w:val="left"/>
+      <w:pPr>
+        <w:ind w:left="2880" w:hanging="360"/>
+      </w:pPr>
+    </w:lvl>
+    <w:lvl w:ilvl="4" w:tplc="FFFFFFFF" w:tentative="1">
+      <w:start w:val="1"/>
+      <w:numFmt w:val="lowerLetter"/>
+      <w:lvlText w:val="%5."/>
+      <w:lvlJc w:val="left"/>
+      <w:pPr>
+        <w:ind w:left="3600" w:hanging="360"/>
+      </w:pPr>
+    </w:lvl>
+    <w:lvl w:ilvl="5" w:tplc="FFFFFFFF" w:tentative="1">
+      <w:start w:val="1"/>
+      <w:numFmt w:val="lowerRoman"/>
+      <w:lvlText w:val="%6."/>
+      <w:lvlJc w:val="right"/>
+      <w:pPr>
+        <w:ind w:left="4320" w:hanging="180"/>
+      </w:pPr>
+    </w:lvl>
+    <w:lvl w:ilvl="6" w:tplc="FFFFFFFF" w:tentative="1">
+      <w:start w:val="1"/>
+      <w:numFmt w:val="decimal"/>
+      <w:lvlText w:val="%7."/>
+      <w:lvlJc w:val="left"/>
+      <w:pPr>
+        <w:ind w:left="5040" w:hanging="360"/>
+      </w:pPr>
+    </w:lvl>
+    <w:lvl w:ilvl="7" w:tplc="FFFFFFFF" w:tentative="1">
+      <w:start w:val="1"/>
+      <w:numFmt w:val="lowerLetter"/>
+      <w:lvlText w:val="%8."/>
+      <w:lvlJc w:val="left"/>
+      <w:pPr>
+        <w:ind w:left="5760" w:hanging="360"/>
+      </w:pPr>
+    </w:lvl>
+    <w:lvl w:ilvl="8" w:tplc="FFFFFFFF" w:tentative="1">
+      <w:start w:val="1"/>
+      <w:numFmt w:val="lowerRoman"/>
+      <w:lvlText w:val="%9."/>
+      <w:lvlJc w:val="right"/>
+      <w:pPr>
+        <w:ind w:left="6480" w:hanging="180"/>
+      </w:pPr>
+    </w:lvl>
+  </w:abstractNum>
+  <w:abstractNum w:abstractNumId="6" w15:restartNumberingAfterBreak="0">
+    <w:nsid w:val="5B8C597D"/>
+    <w:multiLevelType w:val="hybridMultilevel"/>
+    <w:tmpl w:val="C0749D96"/>
+    <w:lvl w:ilvl="0" w:tplc="63AC35E4">
+      <w:start w:val="1"/>
+      <w:numFmt w:val="decimal"/>
+      <w:lvlText w:val="%1."/>
+      <w:lvlJc w:val="left"/>
+      <w:pPr>
+        <w:ind w:left="720" w:hanging="360"/>
+      </w:pPr>
+      <w:rPr>
+        <w:rFonts w:hint="default"/>
+      </w:rPr>
+    </w:lvl>
+    <w:lvl w:ilvl="1" w:tplc="04090019" w:tentative="1">
+      <w:start w:val="1"/>
+      <w:numFmt w:val="lowerLetter"/>
+      <w:lvlText w:val="%2."/>
+      <w:lvlJc w:val="left"/>
+      <w:pPr>
+        <w:ind w:left="1440" w:hanging="360"/>
+      </w:pPr>
+    </w:lvl>
+    <w:lvl w:ilvl="2" w:tplc="0409001B" w:tentative="1">
+      <w:start w:val="1"/>
+      <w:numFmt w:val="lowerRoman"/>
+      <w:lvlText w:val="%3."/>
+      <w:lvlJc w:val="right"/>
+      <w:pPr>
+        <w:ind w:left="2160" w:hanging="180"/>
+      </w:pPr>
+    </w:lvl>
+    <w:lvl w:ilvl="3" w:tplc="0409000F" w:tentative="1">
+      <w:start w:val="1"/>
+      <w:numFmt w:val="decimal"/>
+      <w:lvlText w:val="%4."/>
+      <w:lvlJc w:val="left"/>
+      <w:pPr>
+        <w:ind w:left="2880" w:hanging="360"/>
+      </w:pPr>
+    </w:lvl>
+    <w:lvl w:ilvl="4" w:tplc="04090019" w:tentative="1">
+      <w:start w:val="1"/>
+      <w:numFmt w:val="lowerLetter"/>
+      <w:lvlText w:val="%5."/>
+      <w:lvlJc w:val="left"/>
+      <w:pPr>
+        <w:ind w:left="3600" w:hanging="360"/>
+      </w:pPr>
+    </w:lvl>
+    <w:lvl w:ilvl="5" w:tplc="0409001B" w:tentative="1">
+      <w:start w:val="1"/>
+      <w:numFmt w:val="lowerRoman"/>
+      <w:lvlText w:val="%6."/>
+      <w:lvlJc w:val="right"/>
+      <w:pPr>
+        <w:ind w:left="4320" w:hanging="180"/>
+      </w:pPr>
+    </w:lvl>
+    <w:lvl w:ilvl="6" w:tplc="0409000F" w:tentative="1">
+      <w:start w:val="1"/>
+      <w:numFmt w:val="decimal"/>
+      <w:lvlText w:val="%7."/>
+      <w:lvlJc w:val="left"/>
+      <w:pPr>
+        <w:ind w:left="5040" w:hanging="360"/>
+      </w:pPr>
+    </w:lvl>
+    <w:lvl w:ilvl="7" w:tplc="04090019" w:tentative="1">
+      <w:start w:val="1"/>
+      <w:numFmt w:val="lowerLetter"/>
+      <w:lvlText w:val="%8."/>
+      <w:lvlJc w:val="left"/>
+      <w:pPr>
+        <w:ind w:left="5760" w:hanging="360"/>
+      </w:pPr>
+    </w:lvl>
+    <w:lvl w:ilvl="8" w:tplc="0409001B" w:tentative="1">
+      <w:start w:val="1"/>
+      <w:numFmt w:val="lowerRoman"/>
+      <w:lvlText w:val="%9."/>
+      <w:lvlJc w:val="right"/>
+      <w:pPr>
+        <w:ind w:left="6480" w:hanging="180"/>
+      </w:pPr>
+    </w:lvl>
+  </w:abstractNum>
+  <w:abstractNum w:abstractNumId="7" w15:restartNumberingAfterBreak="0">
+    <w:nsid w:val="6FB242D7"/>
+    <w:multiLevelType w:val="hybridMultilevel"/>
+    <w:tmpl w:val="F8602802"/>
+    <w:lvl w:ilvl="0" w:tplc="FFFFFFFF">
+      <w:start w:val="1"/>
+      <w:numFmt w:val="decimal"/>
+      <w:lvlText w:val="%1."/>
+      <w:lvlJc w:val="left"/>
+      <w:pPr>
+        <w:ind w:left="720" w:hanging="360"/>
+      </w:pPr>
+      <w:rPr>
+        <w:rFonts w:hint="default"/>
+      </w:rPr>
+    </w:lvl>
+    <w:lvl w:ilvl="1" w:tplc="04090017">
+      <w:start w:val="1"/>
+      <w:numFmt w:val="lowerLetter"/>
+      <w:lvlText w:val="%2)"/>
+      <w:lvlJc w:val="left"/>
+      <w:pPr>
+        <w:ind w:left="1440" w:hanging="360"/>
+      </w:pPr>
+      <w:rPr>
+        <w:rFonts w:hint="default"/>
+      </w:rPr>
+    </w:lvl>
+    <w:lvl w:ilvl="2" w:tplc="FFFFFFFF" w:tentative="1">
+      <w:start w:val="1"/>
+      <w:numFmt w:val="lowerRoman"/>
+      <w:lvlText w:val="%3."/>
+      <w:lvlJc w:val="right"/>
+      <w:pPr>
+        <w:ind w:left="2160" w:hanging="180"/>
+      </w:pPr>
+    </w:lvl>
+    <w:lvl w:ilvl="3" w:tplc="FFFFFFFF" w:tentative="1">
+      <w:start w:val="1"/>
+      <w:numFmt w:val="decimal"/>
+      <w:lvlText w:val="%4."/>
+      <w:lvlJc w:val="left"/>
+      <w:pPr>
+        <w:ind w:left="2880" w:hanging="360"/>
+      </w:pPr>
+    </w:lvl>
+    <w:lvl w:ilvl="4" w:tplc="FFFFFFFF" w:tentative="1">
+      <w:start w:val="1"/>
+      <w:numFmt w:val="lowerLetter"/>
+      <w:lvlText w:val="%5."/>
+      <w:lvlJc w:val="left"/>
+      <w:pPr>
+        <w:ind w:left="3600" w:hanging="360"/>
+      </w:pPr>
+    </w:lvl>
+    <w:lvl w:ilvl="5" w:tplc="FFFFFFFF" w:tentative="1">
+      <w:start w:val="1"/>
+      <w:numFmt w:val="lowerRoman"/>
+      <w:lvlText w:val="%6."/>
+      <w:lvlJc w:val="right"/>
+      <w:pPr>
+        <w:ind w:left="4320" w:hanging="180"/>
+      </w:pPr>
+    </w:lvl>
+    <w:lvl w:ilvl="6" w:tplc="FFFFFFFF" w:tentative="1">
+      <w:start w:val="1"/>
+      <w:numFmt w:val="decimal"/>
+      <w:lvlText w:val="%7."/>
+      <w:lvlJc w:val="left"/>
+      <w:pPr>
+        <w:ind w:left="5040" w:hanging="360"/>
+      </w:pPr>
+    </w:lvl>
+    <w:lvl w:ilvl="7" w:tplc="FFFFFFFF" w:tentative="1">
+      <w:start w:val="1"/>
+      <w:numFmt w:val="lowerLetter"/>
+      <w:lvlText w:val="%8."/>
+      <w:lvlJc w:val="left"/>
+      <w:pPr>
+        <w:ind w:left="5760" w:hanging="360"/>
+      </w:pPr>
+    </w:lvl>
+    <w:lvl w:ilvl="8" w:tplc="FFFFFFFF" w:tentative="1">
+      <w:start w:val="1"/>
+      <w:numFmt w:val="lowerRoman"/>
+      <w:lvlText w:val="%9."/>
+      <w:lvlJc w:val="right"/>
+      <w:pPr>
+        <w:ind w:left="6480" w:hanging="180"/>
+      </w:pPr>
+    </w:lvl>
+  </w:abstractNum>
   <w:num w:numId="1" w16cid:durableId="107361568">
+    <w:abstractNumId w:val="2"/>
+  </w:num>
+  <w:num w:numId="2" w16cid:durableId="1712806971">
     <w:abstractNumId w:val="0"/>
+  </w:num>
+  <w:num w:numId="3" w16cid:durableId="1667172164">
+    <w:abstractNumId w:val="5"/>
+  </w:num>
+  <w:num w:numId="4" w16cid:durableId="1831557115">
+    <w:abstractNumId w:val="7"/>
+  </w:num>
+  <w:num w:numId="5" w16cid:durableId="1424951855">
+    <w:abstractNumId w:val="1"/>
+  </w:num>
+  <w:num w:numId="6" w16cid:durableId="808327274">
+    <w:abstractNumId w:val="4"/>
+  </w:num>
+  <w:num w:numId="7" w16cid:durableId="943607882">
+    <w:abstractNumId w:val="3"/>
+  </w:num>
+  <w:num w:numId="8" w16cid:durableId="404575044">
+    <w:abstractNumId w:val="6"/>
   </w:num>
 </w:numbering>
 </file>
@@ -2218,4 +4857,16 @@
     </a:ext>
   </a:extLst>
 </a:theme>
+</file>
+
+<file path=customXml/item1.xml><?xml version="1.0" encoding="utf-8"?>
+<b:Sources xmlns:b="http://schemas.openxmlformats.org/officeDocument/2006/bibliography" xmlns="http://schemas.openxmlformats.org/officeDocument/2006/bibliography" SelectedStyle="\APASixthEditionOfficeOnline.xsl" StyleName="APA" Version="6"/>
+</file>
+
+<file path=customXml/itemProps1.xml><?xml version="1.0" encoding="utf-8"?>
+<ds:datastoreItem xmlns:ds="http://schemas.openxmlformats.org/officeDocument/2006/customXml" ds:itemID="{FAE6129C-74CA-492D-90E4-25B4CD472F88}">
+  <ds:schemaRefs>
+    <ds:schemaRef ds:uri="http://schemas.openxmlformats.org/officeDocument/2006/bibliography"/>
+  </ds:schemaRefs>
+</ds:datastoreItem>
 </file>
</xml_diff>